<commit_message>
Map polish & extra data removed
</commit_message>
<xml_diff>
--- a/Fog of War.docx
+++ b/Fog of War.docx
@@ -12,6 +12,120 @@
         <w:rPr>
           <w:lang w:val="en-US"/>
         </w:rPr>
+        <w:fldChar w:fldCharType="begin"/>
+      </w:r>
+      <w:r>
+        <w:rPr>
+          <w:lang w:val="en-US"/>
+        </w:rPr>
+        <w:instrText xml:space="preserve"> HYPERLINK "</w:instrText>
+      </w:r>
+      <w:r>
+        <w:rPr>
+          <w:lang w:val="en-US"/>
+        </w:rPr>
+        <w:instrText>http://dictionary.sensagent.com/Fog%20of%20war/en-en/#Grand_strategic</w:instrText>
+      </w:r>
+      <w:r>
+        <w:rPr>
+          <w:lang w:val="en-US"/>
+        </w:rPr>
+        <w:instrText xml:space="preserve">" </w:instrText>
+      </w:r>
+      <w:r>
+        <w:rPr>
+          <w:lang w:val="en-US"/>
+        </w:rPr>
+        <w:fldChar w:fldCharType="separate"/>
+      </w:r>
+      <w:r>
+        <w:rPr>
+          <w:rStyle w:val="Hipervnculo"/>
+          <w:lang w:val="en-US"/>
+        </w:rPr>
+        <w:t>http://dictionary.sensagent.com/Fog%20of%20war/en-en/#Grand_strategic</w:t>
+      </w:r>
+      <w:r>
+        <w:rPr>
+          <w:lang w:val="en-US"/>
+        </w:rPr>
+        <w:fldChar w:fldCharType="end"/>
+      </w:r>
+    </w:p>
+    <w:p>
+      <w:pPr>
+        <w:rPr>
+          <w:lang w:val="en-US"/>
+        </w:rPr>
+      </w:pPr>
+    </w:p>
+    <w:p>
+      <w:pPr>
+        <w:rPr>
+          <w:rStyle w:val="Hipervnculo"/>
+          <w:lang w:val="en-US"/>
+        </w:rPr>
+      </w:pPr>
+      <w:hyperlink r:id="rId5" w:history="1">
+        <w:r>
+          <w:rPr>
+            <w:rStyle w:val="Hipervnculo"/>
+            <w:lang w:val="en-US"/>
+          </w:rPr>
+          <w:t>https://www.giantbomb.com/fog-of-war/3015-14/</w:t>
+        </w:r>
+      </w:hyperlink>
+    </w:p>
+    <w:p>
+      <w:pPr>
+        <w:rPr>
+          <w:rStyle w:val="Hipervnculo"/>
+          <w:lang w:val="en-US"/>
+        </w:rPr>
+      </w:pPr>
+    </w:p>
+    <w:p>
+      <w:pPr>
+        <w:rPr>
+          <w:lang w:val="en-US"/>
+        </w:rPr>
+      </w:pPr>
+      <w:hyperlink r:id="rId6" w:history="1">
+        <w:r>
+          <w:rPr>
+            <w:rStyle w:val="Hipervnculo"/>
+            <w:lang w:val="en-US"/>
+          </w:rPr>
+          <w:t>https://archive.org/details/Tanktics_1981_Avalon_Hill</w:t>
+        </w:r>
+      </w:hyperlink>
+    </w:p>
+    <w:p>
+      <w:pPr>
+        <w:rPr>
+          <w:lang w:val="en-US"/>
+        </w:rPr>
+      </w:pPr>
+      <w:bookmarkStart w:id="0" w:name="_GoBack"/>
+      <w:bookmarkEnd w:id="0"/>
+    </w:p>
+    <w:p>
+      <w:pPr>
+        <w:rPr>
+          <w:lang w:val="en-US"/>
+        </w:rPr>
+      </w:pPr>
+    </w:p>
+    <w:p>
+      <w:pPr>
+        <w:rPr>
+          <w:lang w:val="en-US"/>
+        </w:rPr>
+      </w:pPr>
+      <w:r>
+        <w:rPr>
+          <w:lang w:val="en-US"/>
+        </w:rPr>
         <w:t>Fog of War:</w:t>
       </w:r>
     </w:p>
@@ -68,7 +182,27 @@
           <w:szCs w:val="20"/>
           <w:lang w:val="en"/>
         </w:rPr>
-        <w:t xml:space="preserve"> is a term used to describe the uncertainty in situation awareness experienced by participants in military operations.</w:t>
+        <w:t xml:space="preserve"> is a term used to describe the uncertainty in </w:t>
+      </w:r>
+      <w:r>
+        <w:rPr>
+          <w:rFonts w:ascii="Arial" w:hAnsi="Arial" w:cs="Arial"/>
+          <w:color w:val="1B1B21"/>
+          <w:sz w:val="20"/>
+          <w:szCs w:val="20"/>
+          <w:lang w:val="en"/>
+        </w:rPr>
+        <w:t xml:space="preserve">the </w:t>
+      </w:r>
+      <w:r>
+        <w:rPr>
+          <w:rFonts w:ascii="Arial" w:hAnsi="Arial" w:cs="Arial"/>
+          <w:color w:val="1B1B21"/>
+          <w:sz w:val="20"/>
+          <w:szCs w:val="20"/>
+          <w:lang w:val="en"/>
+        </w:rPr>
+        <w:t>situation experienced by participants in military operations.</w:t>
       </w:r>
       <w:r>
         <w:rPr>
@@ -129,18 +263,17 @@
           <w:szCs w:val="20"/>
           <w:lang w:val="en"/>
         </w:rPr>
-        <w:t xml:space="preserve">The ambiguity that the fog of war generates can vary according to the level at which participants are engaged. This generates different types of </w:t>
-      </w:r>
-      <w:r>
-        <w:rPr>
-          <w:rFonts w:ascii="Arial" w:hAnsi="Arial" w:cs="Arial"/>
-          <w:b/>
-          <w:color w:val="1B1B21"/>
-          <w:sz w:val="20"/>
-          <w:szCs w:val="20"/>
-          <w:lang w:val="en"/>
-        </w:rPr>
-        <w:t>fog of war</w:t>
+        <w:t xml:space="preserve">The ambiguity that the fog of war generates can vary according to the level at which participants are engaged. </w:t>
+      </w:r>
+      <w:r>
+        <w:rPr>
+          <w:rFonts w:ascii="Arial" w:hAnsi="Arial" w:cs="Arial"/>
+          <w:color w:val="1B1B21"/>
+          <w:sz w:val="20"/>
+          <w:szCs w:val="20"/>
+          <w:lang w:val="en"/>
+        </w:rPr>
+        <w:t>The different ambiguity levels are</w:t>
       </w:r>
       <w:r>
         <w:rPr>
@@ -209,39 +342,27 @@
           <w:szCs w:val="20"/>
           <w:lang w:val="en"/>
         </w:rPr>
-        <w:t xml:space="preserve">Ambiguity is related to the political </w:t>
-      </w:r>
-      <w:hyperlink r:id="rId5" w:tooltip="Intent (Military)" w:history="1">
-        <w:r>
-          <w:rPr>
-            <w:rFonts w:ascii="Arial" w:hAnsi="Arial" w:cs="Arial"/>
-            <w:color w:val="345472"/>
-            <w:sz w:val="20"/>
-            <w:szCs w:val="20"/>
-            <w:lang w:val="en"/>
-          </w:rPr>
-          <w:t>intent</w:t>
-        </w:r>
-      </w:hyperlink>
-      <w:r>
-        <w:rPr>
-          <w:rFonts w:ascii="Arial" w:hAnsi="Arial" w:cs="Arial"/>
-          <w:color w:val="1B1B21"/>
-          <w:sz w:val="20"/>
-          <w:szCs w:val="20"/>
-          <w:lang w:val="en"/>
-        </w:rPr>
-        <w:t>, capabilities and logistical strengths of an adversary</w:t>
-      </w:r>
-      <w:r>
-        <w:rPr>
-          <w:rFonts w:ascii="Arial" w:hAnsi="Arial" w:cs="Arial"/>
-          <w:color w:val="1B1B21"/>
-          <w:sz w:val="20"/>
-          <w:szCs w:val="20"/>
-          <w:lang w:val="en"/>
-        </w:rPr>
-        <w:t>. Basically we know that there’s an adversary but we don’t know nothing about it.</w:t>
+        <w:t>Ambig</w:t>
+      </w:r>
+      <w:r>
+        <w:rPr>
+          <w:rFonts w:ascii="Arial" w:hAnsi="Arial" w:cs="Arial"/>
+          <w:color w:val="1B1B21"/>
+          <w:sz w:val="20"/>
+          <w:szCs w:val="20"/>
+          <w:lang w:val="en"/>
+        </w:rPr>
+        <w:t>uity is related to the political intent</w:t>
+      </w:r>
+      <w:r>
+        <w:rPr>
+          <w:rFonts w:ascii="Arial" w:hAnsi="Arial" w:cs="Arial"/>
+          <w:color w:val="1B1B21"/>
+          <w:sz w:val="20"/>
+          <w:szCs w:val="20"/>
+          <w:lang w:val="en"/>
+        </w:rPr>
+        <w:t>, capabilities and logistical strengths of an adversary. Basically we know that there’s an adversary but we don’t know nothing about it.</w:t>
       </w:r>
     </w:p>
     <w:p>
@@ -301,20 +422,200 @@
           <w:szCs w:val="20"/>
           <w:lang w:val="en"/>
         </w:rPr>
-        <w:t>Ambiguity is related</w:t>
-      </w:r>
-      <w:r>
-        <w:rPr>
-          <w:rFonts w:ascii="Arial" w:hAnsi="Arial" w:cs="Arial"/>
-          <w:color w:val="1B1B21"/>
-          <w:sz w:val="20"/>
-          <w:szCs w:val="20"/>
-          <w:lang w:val="en"/>
-        </w:rPr>
-        <w:t xml:space="preserve"> to the structure, strength, capability, and disposition of own and adversary offensive and defensive assets.</w:t>
-      </w:r>
-      <w:bookmarkStart w:id="0" w:name="_GoBack"/>
-      <w:bookmarkEnd w:id="0"/>
+        <w:t>Ambiguity is related to the structure, strength, capability, and disposition of own and adversary offensive and defensive assets.</w:t>
+      </w:r>
+      <w:r>
+        <w:rPr>
+          <w:rFonts w:ascii="Arial" w:hAnsi="Arial" w:cs="Arial"/>
+          <w:color w:val="1B1B21"/>
+          <w:sz w:val="20"/>
+          <w:szCs w:val="20"/>
+          <w:lang w:val="en"/>
+        </w:rPr>
+        <w:t xml:space="preserve"> The own assets ambiguity can be generated by </w:t>
+      </w:r>
+      <w:r>
+        <w:rPr>
+          <w:rFonts w:ascii="Arial" w:hAnsi="Arial" w:cs="Arial"/>
+          <w:color w:val="1B1B21"/>
+          <w:sz w:val="20"/>
+          <w:szCs w:val="20"/>
+          <w:lang w:val="en"/>
+        </w:rPr>
+        <w:t>a bad report of it or unwillingness to watch for them.</w:t>
+      </w:r>
+    </w:p>
+    <w:p>
+      <w:pPr>
+        <w:pStyle w:val="Prrafodelista"/>
+        <w:rPr>
+          <w:rFonts w:ascii="Arial" w:hAnsi="Arial" w:cs="Arial"/>
+          <w:color w:val="1B1B21"/>
+          <w:sz w:val="20"/>
+          <w:szCs w:val="20"/>
+          <w:lang w:val="en"/>
+        </w:rPr>
+      </w:pPr>
+    </w:p>
+    <w:p>
+      <w:pPr>
+        <w:pStyle w:val="Prrafodelista"/>
+        <w:numPr>
+          <w:ilvl w:val="0"/>
+          <w:numId w:val="1"/>
+        </w:numPr>
+        <w:rPr>
+          <w:rFonts w:ascii="Arial" w:hAnsi="Arial" w:cs="Arial"/>
+          <w:color w:val="1B1B21"/>
+          <w:sz w:val="20"/>
+          <w:szCs w:val="20"/>
+          <w:lang w:val="en"/>
+        </w:rPr>
+      </w:pPr>
+      <w:r>
+        <w:rPr>
+          <w:rFonts w:ascii="Arial" w:hAnsi="Arial" w:cs="Arial"/>
+          <w:color w:val="1B1B21"/>
+          <w:sz w:val="20"/>
+          <w:szCs w:val="20"/>
+          <w:lang w:val="en"/>
+        </w:rPr>
+        <w:t>Operational:</w:t>
+      </w:r>
+    </w:p>
+    <w:p>
+      <w:pPr>
+        <w:pStyle w:val="Prrafodelista"/>
+        <w:rPr>
+          <w:rFonts w:ascii="Arial" w:hAnsi="Arial" w:cs="Arial"/>
+          <w:color w:val="1B1B21"/>
+          <w:sz w:val="20"/>
+          <w:szCs w:val="20"/>
+          <w:lang w:val="en"/>
+        </w:rPr>
+      </w:pPr>
+      <w:r>
+        <w:rPr>
+          <w:rFonts w:ascii="Arial" w:hAnsi="Arial" w:cs="Arial"/>
+          <w:color w:val="1B1B21"/>
+          <w:sz w:val="20"/>
+          <w:szCs w:val="20"/>
+          <w:lang w:val="en"/>
+        </w:rPr>
+        <w:t xml:space="preserve">Ambiguity is related with the adversary like the grand strategic but is coupled with own directive ambiguity. So the commander </w:t>
+      </w:r>
+      <w:r>
+        <w:rPr>
+          <w:rFonts w:ascii="Arial" w:hAnsi="Arial" w:cs="Arial"/>
+          <w:color w:val="1B1B21"/>
+          <w:sz w:val="20"/>
+          <w:szCs w:val="20"/>
+          <w:lang w:val="en"/>
+        </w:rPr>
+        <w:t>doesn’t</w:t>
+      </w:r>
+      <w:r>
+        <w:rPr>
+          <w:rFonts w:ascii="Arial" w:hAnsi="Arial" w:cs="Arial"/>
+          <w:color w:val="1B1B21"/>
+          <w:sz w:val="20"/>
+          <w:szCs w:val="20"/>
+          <w:lang w:val="en"/>
+        </w:rPr>
+        <w:t xml:space="preserve"> have the full sight of the strategic imperative.</w:t>
+      </w:r>
+    </w:p>
+    <w:p>
+      <w:pPr>
+        <w:rPr>
+          <w:lang w:val="en"/>
+        </w:rPr>
+      </w:pPr>
+    </w:p>
+    <w:p>
+      <w:pPr>
+        <w:rPr>
+          <w:lang w:val="en"/>
+        </w:rPr>
+      </w:pPr>
+      <w:r>
+        <w:rPr>
+          <w:lang w:val="en"/>
+        </w:rPr>
+        <w:t>2.In Games:</w:t>
+      </w:r>
+    </w:p>
+    <w:p>
+      <w:pPr>
+        <w:rPr>
+          <w:lang w:val="en"/>
+        </w:rPr>
+      </w:pPr>
+    </w:p>
+    <w:p>
+      <w:pPr>
+        <w:rPr>
+          <w:lang w:val="en"/>
+        </w:rPr>
+      </w:pPr>
+      <w:r>
+        <w:rPr>
+          <w:lang w:val="en"/>
+        </w:rPr>
+        <w:t>(</w:t>
+      </w:r>
+      <w:proofErr w:type="spellStart"/>
+      <w:r>
+        <w:rPr>
+          <w:lang w:val="en"/>
+        </w:rPr>
+        <w:t>Tanktics</w:t>
+      </w:r>
+      <w:proofErr w:type="spellEnd"/>
+      <w:r>
+        <w:rPr>
+          <w:lang w:val="en"/>
+        </w:rPr>
+        <w:t>)</w:t>
+      </w:r>
+    </w:p>
+    <w:p>
+      <w:pPr>
+        <w:rPr>
+          <w:lang w:val="en"/>
+        </w:rPr>
+      </w:pPr>
+    </w:p>
+    <w:p>
+      <w:pPr>
+        <w:rPr>
+          <w:lang w:val="en"/>
+        </w:rPr>
+      </w:pPr>
+      <w:r>
+        <w:rPr>
+          <w:lang w:val="en"/>
+        </w:rPr>
+        <w:t>3</w:t>
+      </w:r>
+      <w:r>
+        <w:rPr>
+          <w:lang w:val="en"/>
+        </w:rPr>
+        <w:t>.</w:t>
+      </w:r>
+      <w:r>
+        <w:rPr>
+          <w:lang w:val="en"/>
+        </w:rPr>
+        <w:t>Lets craft a Grand strategic fog of war</w:t>
+      </w:r>
+      <w:r>
+        <w:rPr>
+          <w:lang w:val="en"/>
+        </w:rPr>
+        <w:t>:</w:t>
+      </w:r>
     </w:p>
     <w:sectPr>
       <w:pgSz w:w="11906" w:h="16838"/>
@@ -879,6 +1180,29 @@
       <w:contextualSpacing/>
     </w:pPr>
   </w:style>
+  <w:style w:type="character" w:styleId="Hipervnculo">
+    <w:name w:val="Hyperlink"/>
+    <w:basedOn w:val="Fuentedeprrafopredeter"/>
+    <w:uiPriority w:val="99"/>
+    <w:unhideWhenUsed/>
+    <w:rsid w:val="003C22AC"/>
+    <w:rPr>
+      <w:color w:val="0563C1" w:themeColor="hyperlink"/>
+      <w:u w:val="single"/>
+    </w:rPr>
+  </w:style>
+  <w:style w:type="character" w:styleId="Hipervnculovisitado">
+    <w:name w:val="FollowedHyperlink"/>
+    <w:basedOn w:val="Fuentedeprrafopredeter"/>
+    <w:uiPriority w:val="99"/>
+    <w:semiHidden/>
+    <w:unhideWhenUsed/>
+    <w:rsid w:val="003C22AC"/>
+    <w:rPr>
+      <w:color w:val="954F72" w:themeColor="followedHyperlink"/>
+      <w:u w:val="single"/>
+    </w:rPr>
+  </w:style>
 </w:styles>
 </file>
 

</xml_diff>

<commit_message>
Wiki document update & todos defined
</commit_message>
<xml_diff>
--- a/Fog of War.docx
+++ b/Fog of War.docx
@@ -43,7 +43,21 @@
           <w:rStyle w:val="Hipervnculo"/>
           <w:lang w:val="en-US"/>
         </w:rPr>
-        <w:t>http://dictionary.sensagent.com/Fog%20of%20war/en-en/#Grand_strategic</w:t>
+        <w:t>http://dictionary</w:t>
+      </w:r>
+      <w:r>
+        <w:rPr>
+          <w:rStyle w:val="Hipervnculo"/>
+          <w:lang w:val="en-US"/>
+        </w:rPr>
+        <w:t>.</w:t>
+      </w:r>
+      <w:r>
+        <w:rPr>
+          <w:rStyle w:val="Hipervnculo"/>
+          <w:lang w:val="en-US"/>
+        </w:rPr>
+        <w:t>sensagent.com/Fog%20of%20war/en-en/#Grand_strategic</w:t>
       </w:r>
       <w:r>
         <w:rPr>
@@ -54,10 +68,22 @@
     </w:p>
     <w:p>
       <w:pPr>
-        <w:rPr>
-          <w:lang w:val="en-US"/>
-        </w:rPr>
-      </w:pPr>
+        <w:tabs>
+          <w:tab w:val="left" w:pos="1114"/>
+        </w:tabs>
+        <w:rPr>
+          <w:lang w:val="en-US"/>
+        </w:rPr>
+      </w:pPr>
+      <w:hyperlink r:id="rId5" w:history="1">
+        <w:r>
+          <w:rPr>
+            <w:rStyle w:val="Hipervnculo"/>
+            <w:lang w:val="en-US"/>
+          </w:rPr>
+          <w:t>https://en.wikipedia.org/wiki/Wargaming#Early_years_to_Kriegsspiel</w:t>
+        </w:r>
+      </w:hyperlink>
     </w:p>
     <w:p>
       <w:pPr>
@@ -66,7 +92,7 @@
           <w:lang w:val="en-US"/>
         </w:rPr>
       </w:pPr>
-      <w:hyperlink r:id="rId5" w:history="1">
+      <w:hyperlink r:id="rId6" w:history="1">
         <w:r>
           <w:rPr>
             <w:rStyle w:val="Hipervnculo"/>
@@ -83,14 +109,36 @@
           <w:lang w:val="en-US"/>
         </w:rPr>
       </w:pPr>
-    </w:p>
-    <w:p>
-      <w:pPr>
-        <w:rPr>
-          <w:lang w:val="en-US"/>
-        </w:rPr>
-      </w:pPr>
-      <w:hyperlink r:id="rId6" w:history="1">
+      <w:r>
+        <w:rPr>
+          <w:rStyle w:val="Hipervnculo"/>
+          <w:lang w:val="en-US"/>
+        </w:rPr>
+        <w:t>http://dictionary.sensagent.com/Kriegsspiel%20(wargame)/en-en/</w:t>
+      </w:r>
+    </w:p>
+    <w:p>
+      <w:pPr>
+        <w:rPr>
+          <w:rStyle w:val="Hipervnculo"/>
+          <w:lang w:val="en-US"/>
+        </w:rPr>
+      </w:pPr>
+      <w:r>
+        <w:rPr>
+          <w:rStyle w:val="Hipervnculo"/>
+          <w:lang w:val="en-US"/>
+        </w:rPr>
+        <w:t>https://www.amazon.com/War-Made-New-Weapons-Warriors/dp/1592403158</w:t>
+      </w:r>
+    </w:p>
+    <w:p>
+      <w:pPr>
+        <w:rPr>
+          <w:lang w:val="en-US"/>
+        </w:rPr>
+      </w:pPr>
+      <w:hyperlink r:id="rId7" w:history="1">
         <w:r>
           <w:rPr>
             <w:rStyle w:val="Hipervnculo"/>
@@ -106,8 +154,6 @@
           <w:lang w:val="en-US"/>
         </w:rPr>
       </w:pPr>
-      <w:bookmarkStart w:id="0" w:name="_GoBack"/>
-      <w:bookmarkEnd w:id="0"/>
     </w:p>
     <w:p>
       <w:pPr>
@@ -128,6 +174,76 @@
         </w:rPr>
         <w:t>Fog of War:</w:t>
       </w:r>
+    </w:p>
+    <w:p>
+      <w:pPr>
+        <w:rPr>
+          <w:lang w:val="en-US"/>
+        </w:rPr>
+      </w:pPr>
+      <w:r>
+        <w:rPr>
+          <w:lang w:val="en-US"/>
+        </w:rPr>
+        <w:t>0.Introduction:</w:t>
+      </w:r>
+    </w:p>
+    <w:p>
+      <w:pPr>
+        <w:rPr>
+          <w:lang w:val="en-US"/>
+        </w:rPr>
+      </w:pPr>
+      <w:r>
+        <w:rPr>
+          <w:lang w:val="en-US"/>
+        </w:rPr>
+        <w:t>Fog of war is a common concept found in many combat-based real-time and turn-based strategy games.</w:t>
+      </w:r>
+      <w:r>
+        <w:rPr>
+          <w:lang w:val="en-US"/>
+        </w:rPr>
+        <w:t xml:space="preserve"> It simulates the unknowns of the battle and provides an exploration incentive to uncover them, forcing the player to rely on imperfect and incomplete information of the battlefield</w:t>
+      </w:r>
+      <w:r>
+        <w:rPr>
+          <w:lang w:val="en-US"/>
+        </w:rPr>
+        <w:t xml:space="preserve"> and sometimes improvise based on intuition and common sense.</w:t>
+      </w:r>
+    </w:p>
+    <w:p>
+      <w:pPr>
+        <w:rPr>
+          <w:lang w:val="en-US"/>
+        </w:rPr>
+      </w:pPr>
+      <w:r>
+        <w:rPr>
+          <w:lang w:val="en-US"/>
+        </w:rPr>
+        <w:t xml:space="preserve">In this document we are going to talk about the concept of the Fog of War and all its variables, the </w:t>
+      </w:r>
+      <w:r>
+        <w:rPr>
+          <w:lang w:val="en-US"/>
+        </w:rPr>
+        <w:t>origins</w:t>
+      </w:r>
+      <w:r>
+        <w:rPr>
+          <w:lang w:val="en-US"/>
+        </w:rPr>
+        <w:t>, how board games and videogames adapt the concept to engage the user, and finally a tutorial of how to do a fog of war for an RTS game.</w:t>
+      </w:r>
+    </w:p>
+    <w:p>
+      <w:pPr>
+        <w:rPr>
+          <w:lang w:val="en-US"/>
+        </w:rPr>
+      </w:pPr>
     </w:p>
     <w:p>
       <w:pPr>
@@ -243,6 +359,417 @@
           <w:lang w:val="en"/>
         </w:rPr>
         <w:t xml:space="preserve"> too.</w:t>
+      </w:r>
+    </w:p>
+    <w:p>
+      <w:pPr>
+        <w:rPr>
+          <w:rFonts w:ascii="Arial" w:hAnsi="Arial" w:cs="Arial"/>
+          <w:color w:val="1B1B21"/>
+          <w:sz w:val="20"/>
+          <w:szCs w:val="20"/>
+          <w:lang w:val="en"/>
+        </w:rPr>
+      </w:pPr>
+      <w:r>
+        <w:rPr>
+          <w:rFonts w:ascii="Arial" w:hAnsi="Arial" w:cs="Arial"/>
+          <w:color w:val="1B1B21"/>
+          <w:sz w:val="20"/>
+          <w:szCs w:val="20"/>
+          <w:lang w:val="en"/>
+        </w:rPr>
+        <w:t>So fog of war is directly related with the fog in a real battle camp</w:t>
+      </w:r>
+      <w:r>
+        <w:rPr>
+          <w:rFonts w:ascii="Arial" w:hAnsi="Arial" w:cs="Arial"/>
+          <w:color w:val="1B1B21"/>
+          <w:sz w:val="20"/>
+          <w:szCs w:val="20"/>
+          <w:lang w:val="en"/>
+        </w:rPr>
+        <w:t xml:space="preserve"> and the ambiguity that </w:t>
+      </w:r>
+      <w:r>
+        <w:rPr>
+          <w:rFonts w:ascii="Arial" w:hAnsi="Arial" w:cs="Arial"/>
+          <w:color w:val="1B1B21"/>
+          <w:sz w:val="20"/>
+          <w:szCs w:val="20"/>
+          <w:lang w:val="en"/>
+        </w:rPr>
+        <w:t xml:space="preserve">it </w:t>
+      </w:r>
+      <w:r>
+        <w:rPr>
+          <w:rFonts w:ascii="Arial" w:hAnsi="Arial" w:cs="Arial"/>
+          <w:color w:val="1B1B21"/>
+          <w:sz w:val="20"/>
+          <w:szCs w:val="20"/>
+          <w:lang w:val="en"/>
+        </w:rPr>
+        <w:t>generates</w:t>
+      </w:r>
+      <w:r>
+        <w:rPr>
+          <w:rFonts w:ascii="Arial" w:hAnsi="Arial" w:cs="Arial"/>
+          <w:color w:val="1B1B21"/>
+          <w:sz w:val="20"/>
+          <w:szCs w:val="20"/>
+          <w:lang w:val="en"/>
+        </w:rPr>
+        <w:t xml:space="preserve">, but when this concept is </w:t>
+      </w:r>
+      <w:r>
+        <w:rPr>
+          <w:rFonts w:ascii="Arial" w:hAnsi="Arial" w:cs="Arial"/>
+          <w:color w:val="1B1B21"/>
+          <w:sz w:val="20"/>
+          <w:szCs w:val="20"/>
+          <w:lang w:val="en"/>
+        </w:rPr>
+        <w:t>transferred</w:t>
+      </w:r>
+      <w:r>
+        <w:rPr>
+          <w:rFonts w:ascii="Arial" w:hAnsi="Arial" w:cs="Arial"/>
+          <w:color w:val="1B1B21"/>
+          <w:sz w:val="20"/>
+          <w:szCs w:val="20"/>
+          <w:lang w:val="en"/>
+        </w:rPr>
+        <w:t xml:space="preserve"> to </w:t>
+      </w:r>
+      <w:r>
+        <w:rPr>
+          <w:rFonts w:ascii="Arial" w:hAnsi="Arial" w:cs="Arial"/>
+          <w:color w:val="1B1B21"/>
+          <w:sz w:val="20"/>
+          <w:szCs w:val="20"/>
+          <w:lang w:val="en"/>
+        </w:rPr>
+        <w:t xml:space="preserve">the </w:t>
+      </w:r>
+      <w:r>
+        <w:rPr>
+          <w:rFonts w:ascii="Arial" w:hAnsi="Arial" w:cs="Arial"/>
+          <w:color w:val="1B1B21"/>
+          <w:sz w:val="20"/>
+          <w:szCs w:val="20"/>
+          <w:lang w:val="en"/>
+        </w:rPr>
+        <w:t>world of games is not necess</w:t>
+      </w:r>
+      <w:r>
+        <w:rPr>
+          <w:rFonts w:ascii="Arial" w:hAnsi="Arial" w:cs="Arial"/>
+          <w:color w:val="1B1B21"/>
+          <w:sz w:val="20"/>
+          <w:szCs w:val="20"/>
+          <w:lang w:val="en"/>
+        </w:rPr>
+        <w:t>ary simulated with</w:t>
+      </w:r>
+      <w:r>
+        <w:rPr>
+          <w:rFonts w:ascii="Arial" w:hAnsi="Arial" w:cs="Arial"/>
+          <w:color w:val="1B1B21"/>
+          <w:sz w:val="20"/>
+          <w:szCs w:val="20"/>
+          <w:lang w:val="en"/>
+        </w:rPr>
+        <w:t xml:space="preserve"> fog. For </w:t>
+      </w:r>
+      <w:r>
+        <w:rPr>
+          <w:rFonts w:ascii="Arial" w:hAnsi="Arial" w:cs="Arial"/>
+          <w:color w:val="1B1B21"/>
+          <w:sz w:val="20"/>
+          <w:szCs w:val="20"/>
+          <w:lang w:val="en"/>
+        </w:rPr>
+        <w:t>example,</w:t>
+      </w:r>
+      <w:r>
+        <w:rPr>
+          <w:rFonts w:ascii="Arial" w:hAnsi="Arial" w:cs="Arial"/>
+          <w:color w:val="1B1B21"/>
+          <w:sz w:val="20"/>
+          <w:szCs w:val="20"/>
+          <w:lang w:val="en"/>
+        </w:rPr>
+        <w:t xml:space="preserve"> in Battleship the famous board game there’s no fog but the concept of war ambiguity is present</w:t>
+      </w:r>
+      <w:r>
+        <w:rPr>
+          <w:rFonts w:ascii="Arial" w:hAnsi="Arial" w:cs="Arial"/>
+          <w:color w:val="1B1B21"/>
+          <w:sz w:val="20"/>
+          <w:szCs w:val="20"/>
+          <w:lang w:val="en"/>
+        </w:rPr>
+        <w:t>,</w:t>
+      </w:r>
+      <w:r>
+        <w:rPr>
+          <w:rFonts w:ascii="Arial" w:hAnsi="Arial" w:cs="Arial"/>
+          <w:color w:val="1B1B21"/>
+          <w:sz w:val="20"/>
+          <w:szCs w:val="20"/>
+          <w:lang w:val="en"/>
+        </w:rPr>
+        <w:t xml:space="preserve"> in fact, is the principal feature of the game.</w:t>
+      </w:r>
+    </w:p>
+    <w:p>
+      <w:pPr>
+        <w:rPr>
+          <w:rFonts w:ascii="Arial" w:hAnsi="Arial" w:cs="Arial"/>
+          <w:color w:val="1B1B21"/>
+          <w:sz w:val="20"/>
+          <w:szCs w:val="20"/>
+          <w:lang w:val="en"/>
+        </w:rPr>
+      </w:pPr>
+      <w:r>
+        <w:rPr>
+          <w:rFonts w:ascii="Arial" w:hAnsi="Arial" w:cs="Arial"/>
+          <w:color w:val="1B1B21"/>
+          <w:sz w:val="20"/>
+          <w:szCs w:val="20"/>
+          <w:lang w:val="en"/>
+        </w:rPr>
+        <w:t xml:space="preserve">[Battleship </w:t>
+      </w:r>
+      <w:proofErr w:type="spellStart"/>
+      <w:r>
+        <w:rPr>
+          <w:rFonts w:ascii="Arial" w:hAnsi="Arial" w:cs="Arial"/>
+          <w:color w:val="1B1B21"/>
+          <w:sz w:val="20"/>
+          <w:szCs w:val="20"/>
+          <w:lang w:val="en"/>
+        </w:rPr>
+        <w:t>foto</w:t>
+      </w:r>
+      <w:proofErr w:type="spellEnd"/>
+      <w:r>
+        <w:rPr>
+          <w:rFonts w:ascii="Arial" w:hAnsi="Arial" w:cs="Arial"/>
+          <w:color w:val="1B1B21"/>
+          <w:sz w:val="20"/>
+          <w:szCs w:val="20"/>
+          <w:lang w:val="en"/>
+        </w:rPr>
+        <w:t>]</w:t>
+      </w:r>
+    </w:p>
+    <w:p>
+      <w:pPr>
+        <w:rPr>
+          <w:rFonts w:ascii="Arial" w:hAnsi="Arial" w:cs="Arial"/>
+          <w:color w:val="1B1B21"/>
+          <w:sz w:val="20"/>
+          <w:szCs w:val="20"/>
+          <w:lang w:val="en"/>
+        </w:rPr>
+      </w:pPr>
+      <w:r>
+        <w:rPr>
+          <w:rFonts w:ascii="Arial" w:hAnsi="Arial" w:cs="Arial"/>
+          <w:color w:val="1B1B21"/>
+          <w:sz w:val="20"/>
+          <w:szCs w:val="20"/>
+          <w:lang w:val="en"/>
+        </w:rPr>
+        <w:t>In videogames i</w:t>
+      </w:r>
+      <w:r>
+        <w:rPr>
+          <w:rFonts w:ascii="Arial" w:hAnsi="Arial" w:cs="Arial"/>
+          <w:color w:val="1B1B21"/>
+          <w:sz w:val="20"/>
+          <w:szCs w:val="20"/>
+          <w:lang w:val="en"/>
+        </w:rPr>
+        <w:t xml:space="preserve">s practically the same. It’s true that a lot of videogames simulate the fog of war concept directly with fog but </w:t>
+      </w:r>
+      <w:r>
+        <w:rPr>
+          <w:rFonts w:ascii="Arial" w:hAnsi="Arial" w:cs="Arial"/>
+          <w:color w:val="1B1B21"/>
+          <w:sz w:val="20"/>
+          <w:szCs w:val="20"/>
+          <w:lang w:val="en"/>
+        </w:rPr>
+        <w:t>some</w:t>
+      </w:r>
+      <w:r>
+        <w:rPr>
+          <w:rFonts w:ascii="Arial" w:hAnsi="Arial" w:cs="Arial"/>
+          <w:color w:val="1B1B21"/>
+          <w:sz w:val="20"/>
+          <w:szCs w:val="20"/>
+          <w:lang w:val="en"/>
+        </w:rPr>
+        <w:t xml:space="preserve"> videogames use other methods. For </w:t>
+      </w:r>
+      <w:r>
+        <w:rPr>
+          <w:rFonts w:ascii="Arial" w:hAnsi="Arial" w:cs="Arial"/>
+          <w:color w:val="1B1B21"/>
+          <w:sz w:val="20"/>
+          <w:szCs w:val="20"/>
+          <w:lang w:val="en"/>
+        </w:rPr>
+        <w:t>example,</w:t>
+      </w:r>
+      <w:r>
+        <w:rPr>
+          <w:rFonts w:ascii="Arial" w:hAnsi="Arial" w:cs="Arial"/>
+          <w:color w:val="1B1B21"/>
+          <w:sz w:val="20"/>
+          <w:szCs w:val="20"/>
+          <w:lang w:val="en"/>
+        </w:rPr>
+        <w:t xml:space="preserve"> BRAIN / OUT </w:t>
+      </w:r>
+      <w:r>
+        <w:rPr>
+          <w:rFonts w:ascii="Arial" w:hAnsi="Arial" w:cs="Arial"/>
+          <w:color w:val="1B1B21"/>
+          <w:sz w:val="20"/>
+          <w:szCs w:val="20"/>
+          <w:lang w:val="en"/>
+        </w:rPr>
+        <w:t>is a shooter th</w:t>
+      </w:r>
+      <w:r>
+        <w:rPr>
+          <w:rFonts w:ascii="Arial" w:hAnsi="Arial" w:cs="Arial"/>
+          <w:color w:val="1B1B21"/>
+          <w:sz w:val="20"/>
+          <w:szCs w:val="20"/>
+          <w:lang w:val="en"/>
+        </w:rPr>
+        <w:t xml:space="preserve">at simulates the war ambiguity hiding the players that aren’t doing </w:t>
+      </w:r>
+      <w:r>
+        <w:rPr>
+          <w:rFonts w:ascii="Arial" w:hAnsi="Arial" w:cs="Arial"/>
+          <w:color w:val="1B1B21"/>
+          <w:sz w:val="20"/>
+          <w:szCs w:val="20"/>
+          <w:lang w:val="en"/>
+        </w:rPr>
+        <w:t>noisy actions</w:t>
+      </w:r>
+      <w:r>
+        <w:rPr>
+          <w:rFonts w:ascii="Arial" w:hAnsi="Arial" w:cs="Arial"/>
+          <w:color w:val="1B1B21"/>
+          <w:sz w:val="20"/>
+          <w:szCs w:val="20"/>
+          <w:lang w:val="en"/>
+        </w:rPr>
+        <w:t>.</w:t>
+      </w:r>
+    </w:p>
+    <w:p>
+      <w:pPr>
+        <w:rPr>
+          <w:rFonts w:ascii="Arial" w:hAnsi="Arial" w:cs="Arial"/>
+          <w:color w:val="1B1B21"/>
+          <w:sz w:val="20"/>
+          <w:szCs w:val="20"/>
+          <w:lang w:val="en"/>
+        </w:rPr>
+      </w:pPr>
+      <w:r>
+        <w:rPr>
+          <w:rFonts w:ascii="Arial" w:hAnsi="Arial" w:cs="Arial"/>
+          <w:color w:val="1B1B21"/>
+          <w:sz w:val="20"/>
+          <w:szCs w:val="20"/>
+          <w:lang w:val="en"/>
+        </w:rPr>
+        <w:t xml:space="preserve">[BRAIN / OUT </w:t>
+      </w:r>
+      <w:proofErr w:type="spellStart"/>
+      <w:r>
+        <w:rPr>
+          <w:rFonts w:ascii="Arial" w:hAnsi="Arial" w:cs="Arial"/>
+          <w:color w:val="1B1B21"/>
+          <w:sz w:val="20"/>
+          <w:szCs w:val="20"/>
+          <w:lang w:val="en"/>
+        </w:rPr>
+        <w:t>foto</w:t>
+      </w:r>
+      <w:proofErr w:type="spellEnd"/>
+      <w:r>
+        <w:rPr>
+          <w:rFonts w:ascii="Arial" w:hAnsi="Arial" w:cs="Arial"/>
+          <w:color w:val="1B1B21"/>
+          <w:sz w:val="20"/>
+          <w:szCs w:val="20"/>
+          <w:lang w:val="en"/>
+        </w:rPr>
+        <w:t>]</w:t>
+      </w:r>
+    </w:p>
+    <w:p>
+      <w:pPr>
+        <w:rPr>
+          <w:rFonts w:ascii="Arial" w:hAnsi="Arial" w:cs="Arial"/>
+          <w:color w:val="1B1B21"/>
+          <w:sz w:val="20"/>
+          <w:szCs w:val="20"/>
+          <w:lang w:val="en"/>
+        </w:rPr>
+      </w:pPr>
+      <w:r>
+        <w:rPr>
+          <w:rFonts w:ascii="Arial" w:hAnsi="Arial" w:cs="Arial"/>
+          <w:color w:val="1B1B21"/>
+          <w:sz w:val="20"/>
+          <w:szCs w:val="20"/>
+          <w:lang w:val="en"/>
+        </w:rPr>
+        <w:t>Now that we know what really means Fog of War let’s talk about the different ways in which the ambiguity can affect the user and change the game flow.</w:t>
+      </w:r>
+    </w:p>
+    <w:p>
+      <w:pPr>
+        <w:rPr>
+          <w:rFonts w:ascii="Arial" w:hAnsi="Arial" w:cs="Arial"/>
+          <w:color w:val="1B1B21"/>
+          <w:sz w:val="20"/>
+          <w:szCs w:val="20"/>
+          <w:lang w:val="en"/>
+        </w:rPr>
+      </w:pPr>
+    </w:p>
+    <w:p>
+      <w:pPr>
+        <w:rPr>
+          <w:rFonts w:ascii="Arial" w:hAnsi="Arial" w:cs="Arial"/>
+          <w:color w:val="1B1B21"/>
+          <w:sz w:val="20"/>
+          <w:szCs w:val="20"/>
+          <w:lang w:val="en"/>
+        </w:rPr>
+      </w:pPr>
+      <w:r>
+        <w:rPr>
+          <w:rFonts w:ascii="Arial" w:hAnsi="Arial" w:cs="Arial"/>
+          <w:color w:val="1B1B21"/>
+          <w:sz w:val="20"/>
+          <w:szCs w:val="20"/>
+          <w:lang w:val="en"/>
+        </w:rPr>
+        <w:t>1.2 Types:</w:t>
       </w:r>
     </w:p>
     <w:p>
@@ -320,6 +847,7 @@
           <w:szCs w:val="20"/>
           <w:lang w:val="en"/>
         </w:rPr>
+        <w:lastRenderedPageBreak/>
         <w:t>Grand Strategic:</w:t>
       </w:r>
     </w:p>
@@ -363,6 +891,36 @@
           <w:lang w:val="en"/>
         </w:rPr>
         <w:t>, capabilities and logistical strengths of an adversary. Basically we know that there’s an adversary but we don’t know nothing about it.</w:t>
+      </w:r>
+      <w:r>
+        <w:rPr>
+          <w:rFonts w:ascii="Arial" w:hAnsi="Arial" w:cs="Arial"/>
+          <w:color w:val="1B1B21"/>
+          <w:sz w:val="20"/>
+          <w:szCs w:val="20"/>
+          <w:lang w:val="en"/>
+        </w:rPr>
+        <w:t xml:space="preserve"> [Age of Empires</w:t>
+      </w:r>
+      <w:r>
+        <w:rPr>
+          <w:rFonts w:ascii="Arial" w:hAnsi="Arial" w:cs="Arial"/>
+          <w:color w:val="1B1B21"/>
+          <w:sz w:val="20"/>
+          <w:szCs w:val="20"/>
+          <w:lang w:val="en"/>
+        </w:rPr>
+        <w:t xml:space="preserve"> develop</w:t>
+      </w:r>
+      <w:r>
+        <w:rPr>
+          <w:rFonts w:ascii="Arial" w:hAnsi="Arial" w:cs="Arial"/>
+          <w:color w:val="1B1B21"/>
+          <w:sz w:val="20"/>
+          <w:szCs w:val="20"/>
+          <w:lang w:val="en"/>
+        </w:rPr>
+        <w:t>]</w:t>
       </w:r>
     </w:p>
     <w:p>
@@ -444,6 +1002,36 @@
         </w:rPr>
         <w:t>a bad report of it or unwillingness to watch for them.</w:t>
       </w:r>
+      <w:r>
+        <w:rPr>
+          <w:rFonts w:ascii="Arial" w:hAnsi="Arial" w:cs="Arial"/>
+          <w:color w:val="1B1B21"/>
+          <w:sz w:val="20"/>
+          <w:szCs w:val="20"/>
+          <w:lang w:val="en"/>
+        </w:rPr>
+        <w:t xml:space="preserve"> [Cod Hardcore</w:t>
+      </w:r>
+      <w:r>
+        <w:rPr>
+          <w:rFonts w:ascii="Arial" w:hAnsi="Arial" w:cs="Arial"/>
+          <w:color w:val="1B1B21"/>
+          <w:sz w:val="20"/>
+          <w:szCs w:val="20"/>
+          <w:lang w:val="en"/>
+        </w:rPr>
+        <w:t xml:space="preserve"> develop</w:t>
+      </w:r>
+      <w:r>
+        <w:rPr>
+          <w:rFonts w:ascii="Arial" w:hAnsi="Arial" w:cs="Arial"/>
+          <w:color w:val="1B1B21"/>
+          <w:sz w:val="20"/>
+          <w:szCs w:val="20"/>
+          <w:lang w:val="en"/>
+        </w:rPr>
+        <w:t>]</w:t>
+      </w:r>
     </w:p>
     <w:p>
       <w:pPr>
@@ -524,51 +1112,369 @@
         </w:rPr>
         <w:t xml:space="preserve"> have the full sight of the strategic imperative.</w:t>
       </w:r>
-    </w:p>
-    <w:p>
-      <w:pPr>
-        <w:rPr>
-          <w:lang w:val="en"/>
-        </w:rPr>
-      </w:pPr>
-    </w:p>
-    <w:p>
-      <w:pPr>
-        <w:rPr>
-          <w:lang w:val="en"/>
-        </w:rPr>
-      </w:pPr>
-      <w:r>
-        <w:rPr>
-          <w:lang w:val="en"/>
-        </w:rPr>
-        <w:t>2.In Games:</w:t>
-      </w:r>
-    </w:p>
-    <w:p>
-      <w:pPr>
-        <w:rPr>
-          <w:lang w:val="en"/>
-        </w:rPr>
-      </w:pPr>
-    </w:p>
-    <w:p>
-      <w:pPr>
-        <w:rPr>
-          <w:lang w:val="en"/>
-        </w:rPr>
-      </w:pPr>
-      <w:r>
-        <w:rPr>
-          <w:lang w:val="en"/>
-        </w:rPr>
-        <w:t>(</w:t>
+      <w:r>
+        <w:rPr>
+          <w:rFonts w:ascii="Arial" w:hAnsi="Arial" w:cs="Arial"/>
+          <w:color w:val="1B1B21"/>
+          <w:sz w:val="20"/>
+          <w:szCs w:val="20"/>
+          <w:lang w:val="en"/>
+        </w:rPr>
+        <w:t xml:space="preserve"> [</w:t>
+      </w:r>
+      <w:r>
+        <w:rPr>
+          <w:rFonts w:ascii="Arial" w:hAnsi="Arial" w:cs="Arial"/>
+          <w:color w:val="1B1B21"/>
+          <w:sz w:val="20"/>
+          <w:szCs w:val="20"/>
+          <w:lang w:val="en"/>
+        </w:rPr>
+        <w:t>Dragons of Atlantis</w:t>
+      </w:r>
+      <w:r>
+        <w:rPr>
+          <w:rFonts w:ascii="Arial" w:hAnsi="Arial" w:cs="Arial"/>
+          <w:color w:val="1B1B21"/>
+          <w:sz w:val="20"/>
+          <w:szCs w:val="20"/>
+          <w:lang w:val="en"/>
+        </w:rPr>
+        <w:t xml:space="preserve"> develop</w:t>
+      </w:r>
+      <w:r>
+        <w:rPr>
+          <w:rFonts w:ascii="Arial" w:hAnsi="Arial" w:cs="Arial"/>
+          <w:color w:val="1B1B21"/>
+          <w:sz w:val="20"/>
+          <w:szCs w:val="20"/>
+          <w:lang w:val="en"/>
+        </w:rPr>
+        <w:t>]</w:t>
+      </w:r>
+    </w:p>
+    <w:p>
+      <w:pPr>
+        <w:pStyle w:val="Prrafodelista"/>
+        <w:rPr>
+          <w:rFonts w:ascii="Arial" w:hAnsi="Arial" w:cs="Arial"/>
+          <w:color w:val="1B1B21"/>
+          <w:sz w:val="20"/>
+          <w:szCs w:val="20"/>
+          <w:lang w:val="en"/>
+        </w:rPr>
+      </w:pPr>
+    </w:p>
+    <w:p>
+      <w:pPr>
+        <w:pStyle w:val="Prrafodelista"/>
+        <w:numPr>
+          <w:ilvl w:val="0"/>
+          <w:numId w:val="1"/>
+        </w:numPr>
+        <w:rPr>
+          <w:rFonts w:ascii="Arial" w:hAnsi="Arial" w:cs="Arial"/>
+          <w:color w:val="1B1B21"/>
+          <w:sz w:val="20"/>
+          <w:szCs w:val="20"/>
+          <w:lang w:val="en"/>
+        </w:rPr>
+      </w:pPr>
+      <w:r>
+        <w:rPr>
+          <w:rFonts w:ascii="Arial" w:hAnsi="Arial" w:cs="Arial"/>
+          <w:color w:val="1B1B21"/>
+          <w:sz w:val="20"/>
+          <w:szCs w:val="20"/>
+          <w:lang w:val="en"/>
+        </w:rPr>
+        <w:t>Tactical:</w:t>
+      </w:r>
+    </w:p>
+    <w:p>
+      <w:pPr>
+        <w:pStyle w:val="Prrafodelista"/>
+        <w:rPr>
+          <w:rFonts w:ascii="Arial" w:hAnsi="Arial" w:cs="Arial"/>
+          <w:color w:val="1B1B21"/>
+          <w:sz w:val="20"/>
+          <w:szCs w:val="20"/>
+          <w:lang w:val="en"/>
+        </w:rPr>
+      </w:pPr>
+      <w:r>
+        <w:rPr>
+          <w:rFonts w:ascii="Arial" w:hAnsi="Arial" w:cs="Arial"/>
+          <w:color w:val="1B1B21"/>
+          <w:sz w:val="20"/>
+          <w:szCs w:val="20"/>
+          <w:lang w:val="en"/>
+        </w:rPr>
+        <w:t xml:space="preserve">In this case the ambiguity is around several factors at the tactical level. The ambiguity </w:t>
+      </w:r>
+      <w:r>
+        <w:rPr>
+          <w:rFonts w:ascii="Arial" w:hAnsi="Arial" w:cs="Arial"/>
+          <w:color w:val="1B1B21"/>
+          <w:sz w:val="20"/>
+          <w:szCs w:val="20"/>
+          <w:lang w:val="en"/>
+        </w:rPr>
+        <w:t>can be</w:t>
+      </w:r>
+      <w:r>
+        <w:rPr>
+          <w:rFonts w:ascii="Arial" w:hAnsi="Arial" w:cs="Arial"/>
+          <w:color w:val="1B1B21"/>
+          <w:sz w:val="20"/>
+          <w:szCs w:val="20"/>
+          <w:lang w:val="en"/>
+        </w:rPr>
+        <w:t xml:space="preserve"> related with the interaction between allied troops, their status and their intentions. This lack of comprehension of the tactical e</w:t>
+      </w:r>
+      <w:r>
+        <w:rPr>
+          <w:rFonts w:ascii="Arial" w:hAnsi="Arial" w:cs="Arial"/>
+          <w:color w:val="1B1B21"/>
+          <w:sz w:val="20"/>
+          <w:szCs w:val="20"/>
+          <w:lang w:val="en"/>
+        </w:rPr>
+        <w:t>nvironment by the commander aren’t necessary generated by factors inherent to battle.</w:t>
+      </w:r>
+      <w:r>
+        <w:rPr>
+          <w:rFonts w:ascii="Arial" w:hAnsi="Arial" w:cs="Arial"/>
+          <w:color w:val="1B1B21"/>
+          <w:sz w:val="20"/>
+          <w:szCs w:val="20"/>
+          <w:lang w:val="en"/>
+        </w:rPr>
+        <w:t xml:space="preserve"> [??? develop]</w:t>
+      </w:r>
+    </w:p>
+    <w:p>
+      <w:pPr>
+        <w:rPr>
+          <w:lang w:val="en"/>
+        </w:rPr>
+      </w:pPr>
+    </w:p>
+    <w:p>
+      <w:pPr>
+        <w:rPr>
+          <w:lang w:val="en"/>
+        </w:rPr>
+      </w:pPr>
+      <w:r>
+        <w:rPr>
+          <w:lang w:val="en"/>
+        </w:rPr>
+        <w:t>2.</w:t>
+      </w:r>
+      <w:r>
+        <w:rPr>
+          <w:lang w:val="en"/>
+        </w:rPr>
+        <w:t>Origins</w:t>
+      </w:r>
+      <w:r>
+        <w:rPr>
+          <w:lang w:val="en"/>
+        </w:rPr>
+        <w:t>:</w:t>
+      </w:r>
+    </w:p>
+    <w:p>
+      <w:pPr>
+        <w:rPr>
+          <w:lang w:val="en"/>
+        </w:rPr>
+      </w:pPr>
+      <w:r>
+        <w:rPr>
+          <w:lang w:val="en"/>
+        </w:rPr>
+        <w:t>Okay, we have seen all the different features of the fog of war and which mechanics use the games to adapt the concept. But who was the first person that thinks that use fog of war in a game should be a good idea?</w:t>
+      </w:r>
+    </w:p>
+    <w:p>
+      <w:pPr>
+        <w:rPr>
+          <w:rFonts w:ascii="Arial" w:hAnsi="Arial" w:cs="Arial"/>
+          <w:color w:val="1B1B21"/>
+          <w:sz w:val="20"/>
+          <w:szCs w:val="20"/>
+          <w:lang w:val="en"/>
+        </w:rPr>
+      </w:pPr>
+      <w:r>
+        <w:rPr>
+          <w:lang w:val="en"/>
+        </w:rPr>
+        <w:t xml:space="preserve">The first board game that uses fog of war was </w:t>
       </w:r>
       <w:proofErr w:type="spellStart"/>
       <w:r>
         <w:rPr>
           <w:lang w:val="en"/>
         </w:rPr>
+        <w:t>Kriegsspiel</w:t>
+      </w:r>
+      <w:proofErr w:type="spellEnd"/>
+      <w:r>
+        <w:rPr>
+          <w:lang w:val="en"/>
+        </w:rPr>
+        <w:t>, th</w:t>
+      </w:r>
+      <w:r>
+        <w:rPr>
+          <w:lang w:val="en"/>
+        </w:rPr>
+        <w:t xml:space="preserve">at means </w:t>
+      </w:r>
+      <w:proofErr w:type="spellStart"/>
+      <w:r>
+        <w:rPr>
+          <w:lang w:val="en"/>
+        </w:rPr>
+        <w:t>wargame</w:t>
+      </w:r>
+      <w:proofErr w:type="spellEnd"/>
+      <w:r>
+        <w:rPr>
+          <w:lang w:val="en"/>
+        </w:rPr>
+        <w:t xml:space="preserve"> in German. This game was created by </w:t>
+      </w:r>
+      <w:r>
+        <w:rPr>
+          <w:rFonts w:ascii="Arial" w:hAnsi="Arial" w:cs="Arial"/>
+          <w:color w:val="1B1B21"/>
+          <w:sz w:val="20"/>
+          <w:szCs w:val="20"/>
+          <w:lang w:val="en"/>
+        </w:rPr>
+        <w:t xml:space="preserve">Lieutenant von </w:t>
+      </w:r>
+      <w:proofErr w:type="spellStart"/>
+      <w:r>
+        <w:rPr>
+          <w:rFonts w:ascii="Arial" w:hAnsi="Arial" w:cs="Arial"/>
+          <w:color w:val="1B1B21"/>
+          <w:sz w:val="20"/>
+          <w:szCs w:val="20"/>
+          <w:lang w:val="en"/>
+        </w:rPr>
+        <w:t>Reisswitz</w:t>
+      </w:r>
+      <w:proofErr w:type="spellEnd"/>
+      <w:r>
+        <w:rPr>
+          <w:rFonts w:ascii="Arial" w:hAnsi="Arial" w:cs="Arial"/>
+          <w:color w:val="1B1B21"/>
+          <w:sz w:val="20"/>
+          <w:szCs w:val="20"/>
+          <w:lang w:val="en"/>
+        </w:rPr>
+        <w:t xml:space="preserve"> in 1824 for training officers of the Prussian army. The invent that Lieutenant craft wasn’t directed only for playing but is considered the grandfather of modern </w:t>
+      </w:r>
+      <w:proofErr w:type="spellStart"/>
+      <w:r>
+        <w:rPr>
+          <w:rFonts w:ascii="Arial" w:hAnsi="Arial" w:cs="Arial"/>
+          <w:color w:val="1B1B21"/>
+          <w:sz w:val="20"/>
+          <w:szCs w:val="20"/>
+          <w:lang w:val="en"/>
+        </w:rPr>
+        <w:t>wargames</w:t>
+      </w:r>
+      <w:proofErr w:type="spellEnd"/>
+      <w:r>
+        <w:rPr>
+          <w:rFonts w:ascii="Arial" w:hAnsi="Arial" w:cs="Arial"/>
+          <w:color w:val="1B1B21"/>
+          <w:sz w:val="20"/>
+          <w:szCs w:val="20"/>
+          <w:lang w:val="en"/>
+        </w:rPr>
+        <w:t xml:space="preserve"> because he established several conventions for </w:t>
+      </w:r>
+      <w:proofErr w:type="spellStart"/>
+      <w:r>
+        <w:rPr>
+          <w:rFonts w:ascii="Arial" w:hAnsi="Arial" w:cs="Arial"/>
+          <w:color w:val="1B1B21"/>
+          <w:sz w:val="20"/>
+          <w:szCs w:val="20"/>
+          <w:lang w:val="en"/>
+        </w:rPr>
+        <w:t>wargaming</w:t>
+      </w:r>
+      <w:proofErr w:type="spellEnd"/>
+      <w:r>
+        <w:rPr>
+          <w:rFonts w:ascii="Arial" w:hAnsi="Arial" w:cs="Arial"/>
+          <w:color w:val="1B1B21"/>
+          <w:sz w:val="20"/>
+          <w:szCs w:val="20"/>
+          <w:lang w:val="en"/>
+        </w:rPr>
+        <w:t>.</w:t>
+      </w:r>
+    </w:p>
+    <w:p>
+      <w:pPr>
+        <w:rPr>
+          <w:lang w:val="en"/>
+        </w:rPr>
+      </w:pPr>
+      <w:r>
+        <w:rPr>
+          <w:lang w:val="en"/>
+        </w:rPr>
+        <w:t>[</w:t>
+      </w:r>
+      <w:proofErr w:type="spellStart"/>
+      <w:r>
+        <w:rPr>
+          <w:lang w:val="en"/>
+        </w:rPr>
+        <w:t>Kriegsspiel</w:t>
+      </w:r>
+      <w:proofErr w:type="spellEnd"/>
+      <w:r>
+        <w:rPr>
+          <w:lang w:val="en"/>
+        </w:rPr>
+        <w:t xml:space="preserve"> photo]</w:t>
+      </w:r>
+    </w:p>
+    <w:p>
+      <w:pPr>
+        <w:rPr>
+          <w:lang w:val="en"/>
+        </w:rPr>
+      </w:pPr>
+      <w:r>
+        <w:rPr>
+          <w:lang w:val="en"/>
+        </w:rPr>
+        <w:t>Getting closer to today</w:t>
+      </w:r>
+      <w:r>
+        <w:rPr>
+          <w:lang w:val="en"/>
+        </w:rPr>
+        <w:t xml:space="preserve"> and entering to the digital era, we have </w:t>
+      </w:r>
+      <w:proofErr w:type="spellStart"/>
+      <w:r>
+        <w:rPr>
+          <w:lang w:val="en"/>
+        </w:rPr>
         <w:t>Tanktics</w:t>
       </w:r>
       <w:proofErr w:type="spellEnd"/>
@@ -576,7 +1482,68 @@
         <w:rPr>
           <w:lang w:val="en"/>
         </w:rPr>
-        <w:t>)</w:t>
+        <w:t>. The first digital war-game created in 1977 by Chris Crawford’s and published for Commodore PET in 1978. The game simulates a two-pl</w:t>
+      </w:r>
+      <w:r>
+        <w:rPr>
+          <w:lang w:val="en"/>
+        </w:rPr>
+        <w:t xml:space="preserve">ayer tank battle on a hex grid. This was the first videogame that uses fog of war and for that was criticized. The fog of war in </w:t>
+      </w:r>
+      <w:proofErr w:type="spellStart"/>
+      <w:r>
+        <w:rPr>
+          <w:lang w:val="en"/>
+        </w:rPr>
+        <w:t>Tanktics</w:t>
+      </w:r>
+      <w:proofErr w:type="spellEnd"/>
+      <w:r>
+        <w:rPr>
+          <w:lang w:val="en"/>
+        </w:rPr>
+        <w:t xml:space="preserve"> generates a Military Strategic ambiguity because the game </w:t>
+      </w:r>
+      <w:proofErr w:type="gramStart"/>
+      <w:r>
+        <w:rPr>
+          <w:lang w:val="en"/>
+        </w:rPr>
+        <w:t>don’t</w:t>
+      </w:r>
+      <w:proofErr w:type="gramEnd"/>
+      <w:r>
+        <w:rPr>
+          <w:lang w:val="en"/>
+        </w:rPr>
+        <w:t xml:space="preserve"> show the enemy coordinates since your tanks don’t see it.</w:t>
+      </w:r>
+    </w:p>
+    <w:p>
+      <w:pPr>
+        <w:rPr>
+          <w:lang w:val="en"/>
+        </w:rPr>
+      </w:pPr>
+      <w:r>
+        <w:rPr>
+          <w:lang w:val="en"/>
+        </w:rPr>
+        <w:t>[</w:t>
+      </w:r>
+      <w:proofErr w:type="spellStart"/>
+      <w:r>
+        <w:rPr>
+          <w:lang w:val="en"/>
+        </w:rPr>
+        <w:t>Tanktics</w:t>
+      </w:r>
+      <w:proofErr w:type="spellEnd"/>
+      <w:r>
+        <w:rPr>
+          <w:lang w:val="en"/>
+        </w:rPr>
+        <w:t xml:space="preserve"> photo &amp; explain data]</w:t>
       </w:r>
     </w:p>
     <w:p>
@@ -608,7 +1575,19 @@
         <w:rPr>
           <w:lang w:val="en"/>
         </w:rPr>
-        <w:t>Lets craft a Grand strategic fog of war</w:t>
+        <w:t xml:space="preserve">Lets craft </w:t>
+      </w:r>
+      <w:r>
+        <w:rPr>
+          <w:lang w:val="en"/>
+        </w:rPr>
+        <w:t>our</w:t>
+      </w:r>
+      <w:r>
+        <w:rPr>
+          <w:lang w:val="en"/>
+        </w:rPr>
+        <w:t xml:space="preserve"> fog of war</w:t>
       </w:r>
       <w:r>
         <w:rPr>
@@ -616,6 +1595,180 @@
         </w:rPr>
         <w:t>:</w:t>
       </w:r>
+    </w:p>
+    <w:p>
+      <w:pPr>
+        <w:rPr>
+          <w:lang w:val="en"/>
+        </w:rPr>
+      </w:pPr>
+      <w:r>
+        <w:rPr>
+          <w:lang w:val="en"/>
+        </w:rPr>
+        <w:t>Now we are experts of fog of war so let’s craft our fog of war for an RTS.</w:t>
+      </w:r>
+    </w:p>
+    <w:p>
+      <w:pPr>
+        <w:rPr>
+          <w:lang w:val="en"/>
+        </w:rPr>
+      </w:pPr>
+      <w:r>
+        <w:rPr>
+          <w:lang w:val="en"/>
+        </w:rPr>
+        <w:t>This tutorial of how to make a basic fog of war for a RTS is focused to people that knows the basic concepts of c/</w:t>
+      </w:r>
+      <w:proofErr w:type="spellStart"/>
+      <w:r>
+        <w:rPr>
+          <w:lang w:val="en"/>
+        </w:rPr>
+        <w:t>c++</w:t>
+      </w:r>
+      <w:proofErr w:type="spellEnd"/>
+      <w:r>
+        <w:rPr>
+          <w:lang w:val="en"/>
+        </w:rPr>
+        <w:t xml:space="preserve"> programming. </w:t>
+      </w:r>
+    </w:p>
+    <w:p>
+      <w:pPr>
+        <w:rPr>
+          <w:lang w:val="en"/>
+        </w:rPr>
+      </w:pPr>
+      <w:r>
+        <w:rPr>
+          <w:lang w:val="en"/>
+        </w:rPr>
+        <w:t>First we download the base code from this “link” where there’s also a release with the final result of the tutorial. We have the material so let’s start the work!</w:t>
+      </w:r>
+    </w:p>
+    <w:p>
+      <w:pPr>
+        <w:rPr>
+          <w:lang w:val="en"/>
+        </w:rPr>
+      </w:pPr>
+    </w:p>
+    <w:p>
+      <w:pPr>
+        <w:rPr>
+          <w:lang w:val="en"/>
+        </w:rPr>
+      </w:pPr>
+      <w:r>
+        <w:rPr>
+          <w:lang w:val="en"/>
+        </w:rPr>
+        <w:lastRenderedPageBreak/>
+        <w:t xml:space="preserve">TODO 1: </w:t>
+      </w:r>
+      <w:r>
+        <w:rPr>
+          <w:lang w:val="en"/>
+        </w:rPr>
+        <w:t>Create fog layer (alpha layer already created)</w:t>
+      </w:r>
+    </w:p>
+    <w:p>
+      <w:pPr>
+        <w:rPr>
+          <w:lang w:val="en"/>
+        </w:rPr>
+      </w:pPr>
+      <w:r>
+        <w:rPr>
+          <w:lang w:val="en"/>
+        </w:rPr>
+        <w:t>TODO 2: Map optimization</w:t>
+      </w:r>
+    </w:p>
+    <w:p>
+      <w:pPr>
+        <w:rPr>
+          <w:lang w:val="en"/>
+        </w:rPr>
+      </w:pPr>
+      <w:r>
+        <w:rPr>
+          <w:lang w:val="en"/>
+        </w:rPr>
+        <w:t>TODO 3: Entities optimization</w:t>
+      </w:r>
+    </w:p>
+    <w:p>
+      <w:pPr>
+        <w:rPr>
+          <w:lang w:val="en"/>
+        </w:rPr>
+      </w:pPr>
+      <w:r>
+        <w:rPr>
+          <w:lang w:val="en"/>
+        </w:rPr>
+        <w:t>TODO 4: Paint alpha layer</w:t>
+      </w:r>
+    </w:p>
+    <w:p>
+      <w:pPr>
+        <w:rPr>
+          <w:lang w:val="en"/>
+        </w:rPr>
+      </w:pPr>
+      <w:r>
+        <w:rPr>
+          <w:lang w:val="en"/>
+        </w:rPr>
+        <w:t>TODO 5: Ally clear alpha layer</w:t>
+      </w:r>
+    </w:p>
+    <w:p>
+      <w:pPr>
+        <w:rPr>
+          <w:lang w:val="en"/>
+        </w:rPr>
+      </w:pPr>
+      <w:r>
+        <w:rPr>
+          <w:lang w:val="en"/>
+        </w:rPr>
+        <w:t>TODO 6: Neutral detected clear area</w:t>
+      </w:r>
+    </w:p>
+    <w:p>
+      <w:pPr>
+        <w:rPr>
+          <w:lang w:val="en-US"/>
+        </w:rPr>
+      </w:pPr>
+      <w:r>
+        <w:rPr>
+          <w:lang w:val="en-US"/>
+        </w:rPr>
+        <w:t>TODO 7: Update alpha layer</w:t>
+      </w:r>
+    </w:p>
+    <w:p>
+      <w:r>
+        <w:t xml:space="preserve">TODO </w:t>
+      </w:r>
+      <w:r>
+        <w:t>8</w:t>
+      </w:r>
+      <w:r>
+        <w:t xml:space="preserve">: </w:t>
+      </w:r>
+      <w:r>
+        <w:t>Smooth</w:t>
+      </w:r>
+      <w:bookmarkStart w:id="0" w:name="_GoBack"/>
+      <w:bookmarkEnd w:id="0"/>
     </w:p>
     <w:sectPr>
       <w:pgSz w:w="11906" w:h="16838"/>

</xml_diff>

<commit_message>
Solution Project Completed & Todos project added
</commit_message>
<xml_diff>
--- a/Fog of War.docx
+++ b/Fog of War.docx
@@ -43,21 +43,7 @@
           <w:rStyle w:val="Hipervnculo"/>
           <w:lang w:val="en-US"/>
         </w:rPr>
-        <w:t>http://dictionary</w:t>
-      </w:r>
-      <w:r>
-        <w:rPr>
-          <w:rStyle w:val="Hipervnculo"/>
-          <w:lang w:val="en-US"/>
-        </w:rPr>
-        <w:t>.</w:t>
-      </w:r>
-      <w:r>
-        <w:rPr>
-          <w:rStyle w:val="Hipervnculo"/>
-          <w:lang w:val="en-US"/>
-        </w:rPr>
-        <w:t>sensagent.com/Fog%20of%20war/en-en/#Grand_strategic</w:t>
+        <w:t>http://dictionary.sensagent.com/Fog%20of%20war/en-en/#Grand_strategic</w:t>
       </w:r>
       <w:r>
         <w:rPr>
@@ -75,7 +61,7 @@
           <w:lang w:val="en-US"/>
         </w:rPr>
       </w:pPr>
-      <w:hyperlink r:id="rId5" w:history="1">
+      <w:hyperlink r:id="rId5" w:anchor="Early_years_to_Kriegsspiel" w:history="1">
         <w:r>
           <w:rPr>
             <w:rStyle w:val="Hipervnculo"/>
@@ -1646,7 +1632,39 @@
         <w:rPr>
           <w:lang w:val="en"/>
         </w:rPr>
-        <w:t>First we download the base code from this “link” where there’s also a release with the final result of the tutorial. We have the material so let’s start the work!</w:t>
+        <w:t xml:space="preserve">First we download the base code from this “link” where there’s also a release with the final result of the tutorial. </w:t>
+      </w:r>
+      <w:r>
+        <w:rPr>
+          <w:lang w:val="en"/>
+        </w:rPr>
+        <w:t>We have the material,</w:t>
+      </w:r>
+      <w:bookmarkStart w:id="0" w:name="_GoBack"/>
+      <w:bookmarkEnd w:id="0"/>
+      <w:r>
+        <w:rPr>
+          <w:lang w:val="en"/>
+        </w:rPr>
+        <w:t xml:space="preserve"> let’s</w:t>
+      </w:r>
+      <w:r>
+        <w:rPr>
+          <w:lang w:val="en"/>
+        </w:rPr>
+        <w:t xml:space="preserve"> work</w:t>
+      </w:r>
+      <w:r>
+        <w:rPr>
+          <w:lang w:val="en"/>
+        </w:rPr>
+        <w:t xml:space="preserve"> with it</w:t>
+      </w:r>
+      <w:r>
+        <w:rPr>
+          <w:lang w:val="en"/>
+        </w:rPr>
+        <w:t>!</w:t>
       </w:r>
     </w:p>
     <w:p>
@@ -1767,8 +1785,6 @@
       <w:r>
         <w:t>Smooth</w:t>
       </w:r>
-      <w:bookmarkStart w:id="0" w:name="_GoBack"/>
-      <w:bookmarkEnd w:id="0"/>
     </w:p>
     <w:sectPr>
       <w:pgSz w:w="11906" w:h="16838"/>

</xml_diff>

<commit_message>
Solutions images & wiki images added
</commit_message>
<xml_diff>
--- a/Fog of War.docx
+++ b/Fog of War.docx
@@ -95,16 +95,7 @@
           <w:rStyle w:val="Hipervnculo"/>
           <w:lang w:val="en-US"/>
         </w:rPr>
-        <w:t>https://www.amazon.com/War-Ma</w:t>
-      </w:r>
-      <w:bookmarkStart w:id="0" w:name="_GoBack"/>
-      <w:bookmarkEnd w:id="0"/>
-      <w:r>
-        <w:rPr>
-          <w:rStyle w:val="Hipervnculo"/>
-          <w:lang w:val="en-US"/>
-        </w:rPr>
-        <w:t>de-New-Weapons-Warriors/dp/1592403158</w:t>
+        <w:t>https://www.amazon.com/War-Made-New-Weapons-Warriors/dp/1592403158</w:t>
       </w:r>
     </w:p>
     <w:p>
@@ -454,7 +445,28 @@
           <w:szCs w:val="20"/>
           <w:lang w:val="en"/>
         </w:rPr>
-        <w:t xml:space="preserve"> fog. For </w:t>
+        <w:t xml:space="preserve"> fog. </w:t>
+      </w:r>
+    </w:p>
+    <w:p>
+      <w:pPr>
+        <w:rPr>
+          <w:rFonts w:ascii="Arial" w:hAnsi="Arial" w:cs="Arial"/>
+          <w:color w:val="1B1B21"/>
+          <w:sz w:val="20"/>
+          <w:szCs w:val="20"/>
+          <w:lang w:val="en"/>
+        </w:rPr>
+      </w:pPr>
+      <w:r>
+        <w:rPr>
+          <w:rFonts w:ascii="Arial" w:hAnsi="Arial" w:cs="Arial"/>
+          <w:color w:val="1B1B21"/>
+          <w:sz w:val="20"/>
+          <w:szCs w:val="20"/>
+          <w:lang w:val="en"/>
+        </w:rPr>
+        <w:t xml:space="preserve">For </w:t>
       </w:r>
       <w:r>
         <w:rPr>
@@ -474,7 +486,7 @@
           <w:szCs w:val="20"/>
           <w:lang w:val="en"/>
         </w:rPr>
-        <w:t xml:space="preserve"> in Battleship the famous board game there’s no fog but the concept of war ambiguity is present</w:t>
+        <w:t xml:space="preserve"> in Battleship the famous board game</w:t>
       </w:r>
       <w:r>
         <w:rPr>
@@ -494,6 +506,26 @@
           <w:szCs w:val="20"/>
           <w:lang w:val="en"/>
         </w:rPr>
+        <w:t xml:space="preserve"> there’s no fog but the concept of war ambiguity is present</w:t>
+      </w:r>
+      <w:r>
+        <w:rPr>
+          <w:rFonts w:ascii="Arial" w:hAnsi="Arial" w:cs="Arial"/>
+          <w:color w:val="1B1B21"/>
+          <w:sz w:val="20"/>
+          <w:szCs w:val="20"/>
+          <w:lang w:val="en"/>
+        </w:rPr>
+        <w:t>,</w:t>
+      </w:r>
+      <w:r>
+        <w:rPr>
+          <w:rFonts w:ascii="Arial" w:hAnsi="Arial" w:cs="Arial"/>
+          <w:color w:val="1B1B21"/>
+          <w:sz w:val="20"/>
+          <w:szCs w:val="20"/>
+          <w:lang w:val="en"/>
+        </w:rPr>
         <w:t xml:space="preserve"> in fact, is the principal feature of the game.</w:t>
       </w:r>
     </w:p>
@@ -765,11 +797,12 @@
           <w:szCs w:val="20"/>
           <w:lang w:val="en"/>
         </w:rPr>
+        <w:lastRenderedPageBreak/>
         <w:t xml:space="preserve">The ambiguity that the fog of war generates can vary according to the level at which participants are engaged. </w:t>
       </w:r>
       <w:r>
         <w:rPr>
-          <w:rFonts w:ascii="Arial" w:hAnsi="Arial" w:cs="Arial"/>
+          <w:rFonts w:ascii="Adobe Fan Heiti Std B" w:eastAsia="Adobe Fan Heiti Std B" w:hAnsi="Adobe Fan Heiti Std B" w:cs="Arial"/>
           <w:color w:val="1B1B21"/>
           <w:sz w:val="20"/>
           <w:szCs w:val="20"/>
@@ -779,7 +812,7 @@
       </w:r>
       <w:r>
         <w:rPr>
-          <w:rFonts w:ascii="Arial" w:hAnsi="Arial" w:cs="Arial"/>
+          <w:rFonts w:ascii="Adobe Fan Heiti Std B" w:eastAsia="Adobe Fan Heiti Std B" w:hAnsi="Adobe Fan Heiti Std B" w:cs="Arial"/>
           <w:color w:val="1B1B21"/>
           <w:sz w:val="20"/>
           <w:szCs w:val="20"/>
@@ -822,7 +855,6 @@
           <w:szCs w:val="20"/>
           <w:lang w:val="en"/>
         </w:rPr>
-        <w:lastRenderedPageBreak/>
         <w:t>Grand Strategic:</w:t>
       </w:r>
     </w:p>
@@ -867,6 +899,74 @@
         </w:rPr>
         <w:t>, capabilities and logistical strengths of an adversary. Basically we know that there’s an adversary but we don’t know nothing about it.</w:t>
       </w:r>
+    </w:p>
+    <w:p>
+      <w:pPr>
+        <w:pStyle w:val="Prrafodelista"/>
+        <w:rPr>
+          <w:rFonts w:ascii="Arial" w:hAnsi="Arial" w:cs="Arial"/>
+          <w:color w:val="1B1B21"/>
+          <w:sz w:val="20"/>
+          <w:szCs w:val="20"/>
+          <w:lang w:val="en"/>
+        </w:rPr>
+      </w:pPr>
+    </w:p>
+    <w:p>
+      <w:pPr>
+        <w:pStyle w:val="Prrafodelista"/>
+        <w:rPr>
+          <w:rFonts w:ascii="Arial" w:hAnsi="Arial" w:cs="Arial"/>
+          <w:color w:val="1B1B21"/>
+          <w:sz w:val="20"/>
+          <w:szCs w:val="20"/>
+          <w:lang w:val="en"/>
+        </w:rPr>
+      </w:pPr>
+      <w:r>
+        <w:rPr>
+          <w:rFonts w:ascii="Arial" w:hAnsi="Arial" w:cs="Arial"/>
+          <w:color w:val="1B1B21"/>
+          <w:sz w:val="20"/>
+          <w:szCs w:val="20"/>
+          <w:lang w:val="en"/>
+        </w:rPr>
+        <w:t xml:space="preserve">A game with this type of fog of war is Age of Empires II. Where we know all about our civilization </w:t>
+      </w:r>
+      <w:r>
+        <w:rPr>
+          <w:rFonts w:ascii="Arial" w:hAnsi="Arial" w:cs="Arial"/>
+          <w:color w:val="1B1B21"/>
+          <w:sz w:val="20"/>
+          <w:szCs w:val="20"/>
+          <w:lang w:val="en"/>
+        </w:rPr>
+        <w:t>but nothing about the enemy.</w:t>
+      </w:r>
+    </w:p>
+    <w:p>
+      <w:pPr>
+        <w:pStyle w:val="Prrafodelista"/>
+        <w:rPr>
+          <w:rFonts w:ascii="Arial" w:hAnsi="Arial" w:cs="Arial"/>
+          <w:color w:val="1B1B21"/>
+          <w:sz w:val="20"/>
+          <w:szCs w:val="20"/>
+          <w:lang w:val="en"/>
+        </w:rPr>
+      </w:pPr>
+    </w:p>
+    <w:p>
+      <w:pPr>
+        <w:pStyle w:val="Prrafodelista"/>
+        <w:rPr>
+          <w:rFonts w:ascii="Arial" w:hAnsi="Arial" w:cs="Arial"/>
+          <w:color w:val="1B1B21"/>
+          <w:sz w:val="20"/>
+          <w:szCs w:val="20"/>
+          <w:lang w:val="en"/>
+        </w:rPr>
+      </w:pPr>
       <w:r>
         <w:rPr>
           <w:rFonts w:ascii="Arial" w:hAnsi="Arial" w:cs="Arial"/>
@@ -977,6 +1077,106 @@
         </w:rPr>
         <w:t>a bad report of it or unwillingness to watch for them.</w:t>
       </w:r>
+    </w:p>
+    <w:p>
+      <w:pPr>
+        <w:pStyle w:val="Prrafodelista"/>
+        <w:rPr>
+          <w:rFonts w:ascii="Arial" w:hAnsi="Arial" w:cs="Arial"/>
+          <w:color w:val="1B1B21"/>
+          <w:sz w:val="20"/>
+          <w:szCs w:val="20"/>
+          <w:lang w:val="en"/>
+        </w:rPr>
+      </w:pPr>
+    </w:p>
+    <w:p>
+      <w:pPr>
+        <w:pStyle w:val="Prrafodelista"/>
+        <w:rPr>
+          <w:rFonts w:ascii="Arial" w:hAnsi="Arial" w:cs="Arial"/>
+          <w:color w:val="1B1B21"/>
+          <w:sz w:val="20"/>
+          <w:szCs w:val="20"/>
+          <w:lang w:val="en"/>
+        </w:rPr>
+      </w:pPr>
+      <w:r>
+        <w:rPr>
+          <w:rFonts w:ascii="Arial" w:hAnsi="Arial" w:cs="Arial"/>
+          <w:color w:val="1B1B21"/>
+          <w:sz w:val="20"/>
+          <w:szCs w:val="20"/>
+          <w:lang w:val="en"/>
+        </w:rPr>
+        <w:t xml:space="preserve">A good example of this fog type is Call of Duty MW3 in hardcore mode. In normal mode the user knows the location of the allied players and the </w:t>
+      </w:r>
+      <w:r>
+        <w:rPr>
+          <w:rFonts w:ascii="Arial" w:hAnsi="Arial" w:cs="Arial"/>
+          <w:color w:val="1B1B21"/>
+          <w:sz w:val="20"/>
+          <w:szCs w:val="20"/>
+          <w:lang w:val="en"/>
+        </w:rPr>
+        <w:t xml:space="preserve">avatar stats, as you can see in the first screenshot. But in hardcore mode the </w:t>
+      </w:r>
+      <w:proofErr w:type="spellStart"/>
+      <w:r>
+        <w:rPr>
+          <w:rFonts w:ascii="Arial" w:hAnsi="Arial" w:cs="Arial"/>
+          <w:color w:val="1B1B21"/>
+          <w:sz w:val="20"/>
+          <w:szCs w:val="20"/>
+          <w:lang w:val="en"/>
+        </w:rPr>
+        <w:t>minimap</w:t>
+      </w:r>
+      <w:proofErr w:type="spellEnd"/>
+      <w:r>
+        <w:rPr>
+          <w:rFonts w:ascii="Arial" w:hAnsi="Arial" w:cs="Arial"/>
+          <w:color w:val="1B1B21"/>
+          <w:sz w:val="20"/>
+          <w:szCs w:val="20"/>
+          <w:lang w:val="en"/>
+        </w:rPr>
+        <w:t xml:space="preserve"> and all the UI related with the stats is hidden as you can see in the second screenshot. So the second frame simulates the military strategic ambiguity. </w:t>
+      </w:r>
+      <w:r>
+        <w:rPr>
+          <w:rFonts w:ascii="Arial" w:hAnsi="Arial" w:cs="Arial"/>
+          <w:color w:val="1B1B21"/>
+          <w:sz w:val="20"/>
+          <w:szCs w:val="20"/>
+          <w:lang w:val="en"/>
+        </w:rPr>
+        <w:t xml:space="preserve"> </w:t>
+      </w:r>
+    </w:p>
+    <w:p>
+      <w:pPr>
+        <w:pStyle w:val="Prrafodelista"/>
+        <w:rPr>
+          <w:rFonts w:ascii="Arial" w:hAnsi="Arial" w:cs="Arial"/>
+          <w:color w:val="1B1B21"/>
+          <w:sz w:val="20"/>
+          <w:szCs w:val="20"/>
+          <w:lang w:val="en"/>
+        </w:rPr>
+      </w:pPr>
+    </w:p>
+    <w:p>
+      <w:pPr>
+        <w:pStyle w:val="Prrafodelista"/>
+        <w:rPr>
+          <w:rFonts w:ascii="Arial" w:hAnsi="Arial" w:cs="Arial"/>
+          <w:color w:val="1B1B21"/>
+          <w:sz w:val="20"/>
+          <w:szCs w:val="20"/>
+          <w:lang w:val="en"/>
+        </w:rPr>
+      </w:pPr>
       <w:r>
         <w:rPr>
           <w:rFonts w:ascii="Arial" w:hAnsi="Arial" w:cs="Arial"/>
@@ -1087,15 +1287,149 @@
         </w:rPr>
         <w:t xml:space="preserve"> have the full sight of the strategic imperative.</w:t>
       </w:r>
-      <w:r>
-        <w:rPr>
-          <w:rFonts w:ascii="Arial" w:hAnsi="Arial" w:cs="Arial"/>
-          <w:color w:val="1B1B21"/>
-          <w:sz w:val="20"/>
-          <w:szCs w:val="20"/>
-          <w:lang w:val="en"/>
-        </w:rPr>
-        <w:t xml:space="preserve"> [</w:t>
+    </w:p>
+    <w:p>
+      <w:pPr>
+        <w:pStyle w:val="Prrafodelista"/>
+        <w:rPr>
+          <w:rFonts w:ascii="Arial" w:hAnsi="Arial" w:cs="Arial"/>
+          <w:color w:val="1B1B21"/>
+          <w:sz w:val="20"/>
+          <w:szCs w:val="20"/>
+          <w:lang w:val="en"/>
+        </w:rPr>
+      </w:pPr>
+    </w:p>
+    <w:p>
+      <w:pPr>
+        <w:pStyle w:val="Prrafodelista"/>
+        <w:rPr>
+          <w:rFonts w:ascii="Arial" w:hAnsi="Arial" w:cs="Arial"/>
+          <w:color w:val="1B1B21"/>
+          <w:sz w:val="20"/>
+          <w:szCs w:val="20"/>
+          <w:lang w:val="en"/>
+        </w:rPr>
+      </w:pPr>
+      <w:r>
+        <w:rPr>
+          <w:rFonts w:ascii="Arial" w:hAnsi="Arial" w:cs="Arial"/>
+          <w:color w:val="1B1B21"/>
+          <w:sz w:val="20"/>
+          <w:szCs w:val="20"/>
+          <w:lang w:val="en"/>
+        </w:rPr>
+        <w:t xml:space="preserve">The </w:t>
+      </w:r>
+      <w:r>
+        <w:rPr>
+          <w:rFonts w:ascii="Arial" w:hAnsi="Arial" w:cs="Arial"/>
+          <w:color w:val="1B1B21"/>
+          <w:sz w:val="20"/>
+          <w:szCs w:val="20"/>
+          <w:lang w:val="en"/>
+        </w:rPr>
+        <w:t>example</w:t>
+      </w:r>
+      <w:r>
+        <w:rPr>
+          <w:rFonts w:ascii="Arial" w:hAnsi="Arial" w:cs="Arial"/>
+          <w:color w:val="1B1B21"/>
+          <w:sz w:val="20"/>
+          <w:szCs w:val="20"/>
+          <w:lang w:val="en"/>
+        </w:rPr>
+        <w:t xml:space="preserve"> game is Dragons of Atlantis. In this game you can send your units to attack the enemy</w:t>
+      </w:r>
+      <w:r>
+        <w:rPr>
+          <w:rFonts w:ascii="Arial" w:hAnsi="Arial" w:cs="Arial"/>
+          <w:color w:val="1B1B21"/>
+          <w:sz w:val="20"/>
+          <w:szCs w:val="20"/>
+          <w:lang w:val="en"/>
+        </w:rPr>
+        <w:t>, but you don’t know the result of the operation since the units return to your domains or a messenger is send.</w:t>
+      </w:r>
+    </w:p>
+    <w:p>
+      <w:pPr>
+        <w:pStyle w:val="Prrafodelista"/>
+        <w:rPr>
+          <w:rFonts w:ascii="Arial" w:hAnsi="Arial" w:cs="Arial"/>
+          <w:color w:val="1B1B21"/>
+          <w:sz w:val="20"/>
+          <w:szCs w:val="20"/>
+          <w:lang w:val="en"/>
+        </w:rPr>
+      </w:pPr>
+    </w:p>
+    <w:p>
+      <w:pPr>
+        <w:pStyle w:val="Prrafodelista"/>
+        <w:rPr>
+          <w:rFonts w:ascii="Arial" w:hAnsi="Arial" w:cs="Arial"/>
+          <w:color w:val="1B1B21"/>
+          <w:sz w:val="20"/>
+          <w:szCs w:val="20"/>
+          <w:lang w:val="en"/>
+        </w:rPr>
+      </w:pPr>
+      <w:r>
+        <w:rPr>
+          <w:rFonts w:ascii="Arial" w:hAnsi="Arial" w:cs="Arial"/>
+          <w:color w:val="1B1B21"/>
+          <w:sz w:val="20"/>
+          <w:szCs w:val="20"/>
+          <w:lang w:val="en"/>
+        </w:rPr>
+        <w:t>The f</w:t>
+      </w:r>
+      <w:bookmarkStart w:id="0" w:name="_GoBack"/>
+      <w:bookmarkEnd w:id="0"/>
+      <w:r>
+        <w:rPr>
+          <w:rFonts w:ascii="Arial" w:hAnsi="Arial" w:cs="Arial"/>
+          <w:color w:val="1B1B21"/>
+          <w:sz w:val="20"/>
+          <w:szCs w:val="20"/>
+          <w:lang w:val="en"/>
+        </w:rPr>
+        <w:t>irst screenshot shows the order and the second shows the result.</w:t>
+      </w:r>
+    </w:p>
+    <w:p>
+      <w:pPr>
+        <w:pStyle w:val="Prrafodelista"/>
+        <w:rPr>
+          <w:rFonts w:ascii="Arial" w:hAnsi="Arial" w:cs="Arial"/>
+          <w:color w:val="1B1B21"/>
+          <w:sz w:val="20"/>
+          <w:szCs w:val="20"/>
+          <w:lang w:val="en"/>
+        </w:rPr>
+      </w:pPr>
+    </w:p>
+    <w:p>
+      <w:pPr>
+        <w:pStyle w:val="Prrafodelista"/>
+        <w:rPr>
+          <w:rFonts w:ascii="Arial" w:hAnsi="Arial" w:cs="Arial"/>
+          <w:color w:val="1B1B21"/>
+          <w:sz w:val="20"/>
+          <w:szCs w:val="20"/>
+          <w:lang w:val="en"/>
+        </w:rPr>
+      </w:pPr>
+      <w:r>
+        <w:rPr>
+          <w:rFonts w:ascii="Arial" w:hAnsi="Arial" w:cs="Arial"/>
+          <w:color w:val="1B1B21"/>
+          <w:sz w:val="20"/>
+          <w:szCs w:val="20"/>
+          <w:lang w:val="en"/>
+        </w:rPr>
+        <w:t>[</w:t>
       </w:r>
       <w:r>
         <w:rPr>
@@ -1287,6 +1621,7 @@
         <w:rPr>
           <w:lang w:val="en"/>
         </w:rPr>
+        <w:lastRenderedPageBreak/>
         <w:t xml:space="preserve">The first board game that uses fog of war was </w:t>
       </w:r>
       <w:proofErr w:type="spellStart"/>
@@ -1411,7 +1746,6 @@
           <w:noProof/>
           <w:lang w:eastAsia="es-ES"/>
         </w:rPr>
-        <w:lastRenderedPageBreak/>
         <w:drawing>
           <wp:inline distT="0" distB="0" distL="0" distR="0" wp14:anchorId="241226A6" wp14:editId="676161A1">
             <wp:extent cx="5400040" cy="4048765"/>
@@ -1693,7 +2027,7 @@
             <v:path o:extrusionok="f" gradientshapeok="t" o:connecttype="rect"/>
             <o:lock v:ext="edit" aspectratio="t"/>
           </v:shapetype>
-          <v:shape id="_x0000_i1025" type="#_x0000_t75" style="width:201.75pt;height:138pt">
+          <v:shape id="_x0000_i1025" type="#_x0000_t75" style="width:201.6pt;height:137.75pt">
             <v:imagedata r:id="rId11" o:title="tanktics_2"/>
           </v:shape>
         </w:pict>
@@ -1709,6 +2043,7 @@
         <w:rPr>
           <w:lang w:val="en"/>
         </w:rPr>
+        <w:lastRenderedPageBreak/>
         <w:t>3</w:t>
       </w:r>
       <w:r>
@@ -1789,7 +2124,6 @@
         <w:rPr>
           <w:lang w:val="en"/>
         </w:rPr>
-        <w:lastRenderedPageBreak/>
         <w:t>This tutorial of how to make a basic fog of war for a RTS</w:t>
       </w:r>
       <w:r>
@@ -2411,6 +2745,7 @@
         <w:rPr>
           <w:lang w:val="en"/>
         </w:rPr>
+        <w:lastRenderedPageBreak/>
         <w:t xml:space="preserve">In entity draw method check if the entity is an ally. If is </w:t>
       </w:r>
       <w:r>

</xml_diff>

<commit_message>
Handout ready to test
</commit_message>
<xml_diff>
--- a/Fog of War.docx
+++ b/Fog of War.docx
@@ -58,62 +58,36 @@
           <w:lang w:val="en-US"/>
         </w:rPr>
       </w:pPr>
+      <w:r>
+        <w:rPr>
+          <w:rStyle w:val="Hipervnculo"/>
+          <w:lang w:val="en-US"/>
+        </w:rPr>
+        <w:t>http://dictionary.sensagent.com/Kriegsspiel%20(wargame)/en-en/</w:t>
+      </w:r>
+    </w:p>
+    <w:p>
+      <w:pPr>
+        <w:rPr>
+          <w:rStyle w:val="Hipervnculo"/>
+          <w:lang w:val="en-US"/>
+        </w:rPr>
+      </w:pPr>
+      <w:r>
+        <w:rPr>
+          <w:rStyle w:val="Hipervnculo"/>
+          <w:lang w:val="en-US"/>
+        </w:rPr>
+        <w:t>https://www.amazon.com/War-Made-New-Weapons-Warriors/dp/1592403158</w:t>
+      </w:r>
+    </w:p>
+    <w:p>
+      <w:pPr>
+        <w:rPr>
+          <w:lang w:val="en-US"/>
+        </w:rPr>
+      </w:pPr>
       <w:hyperlink r:id="rId6" w:history="1">
-        <w:r>
-          <w:rPr>
-            <w:rStyle w:val="Hipervnculo"/>
-            <w:lang w:val="en-US"/>
-          </w:rPr>
-          <w:t>https://www.giantbomb.com/fog-of-war/3015-14/</w:t>
-        </w:r>
-      </w:hyperlink>
-    </w:p>
-    <w:p>
-      <w:pPr>
-        <w:rPr>
-          <w:rStyle w:val="Hipervnculo"/>
-          <w:lang w:val="en-US"/>
-        </w:rPr>
-      </w:pPr>
-      <w:r>
-        <w:rPr>
-          <w:rStyle w:val="Hipervnculo"/>
-          <w:lang w:val="en-US"/>
-        </w:rPr>
-        <w:t>http://dictionary.sensagent.com/Kriegsspiel%20(wargame)/en-en/</w:t>
-      </w:r>
-    </w:p>
-    <w:p>
-      <w:pPr>
-        <w:rPr>
-          <w:rStyle w:val="Hipervnculo"/>
-          <w:lang w:val="en-US"/>
-        </w:rPr>
-      </w:pPr>
-      <w:r>
-        <w:rPr>
-          <w:rStyle w:val="Hipervnculo"/>
-          <w:lang w:val="en-US"/>
-        </w:rPr>
-        <w:t>https://www.amazon.com/War-Ma</w:t>
-      </w:r>
-      <w:bookmarkStart w:id="0" w:name="_GoBack"/>
-      <w:bookmarkEnd w:id="0"/>
-      <w:r>
-        <w:rPr>
-          <w:rStyle w:val="Hipervnculo"/>
-          <w:lang w:val="en-US"/>
-        </w:rPr>
-        <w:t>de-New-Weapons-Warriors/dp/1592403158</w:t>
-      </w:r>
-    </w:p>
-    <w:p>
-      <w:pPr>
-        <w:rPr>
-          <w:lang w:val="en-US"/>
-        </w:rPr>
-      </w:pPr>
-      <w:hyperlink r:id="rId7" w:history="1">
         <w:r>
           <w:rPr>
             <w:rStyle w:val="Hipervnculo"/>
@@ -129,6 +103,15 @@
           <w:lang w:val="en-US"/>
         </w:rPr>
       </w:pPr>
+      <w:hyperlink r:id="rId7" w:history="1">
+        <w:r>
+          <w:rPr>
+            <w:rStyle w:val="Hipervnculo"/>
+            <w:lang w:val="en-US"/>
+          </w:rPr>
+          <w:t>http://stackoverflow.com/questions/13654753/sdl-drawing-negative-circles-fog-of-war</w:t>
+        </w:r>
+      </w:hyperlink>
     </w:p>
     <w:p>
       <w:pPr>
@@ -162,6 +145,8 @@
         </w:rPr>
         <w:t>0.Introduction:</w:t>
       </w:r>
+      <w:bookmarkStart w:id="0" w:name="_GoBack"/>
+      <w:bookmarkEnd w:id="0"/>
     </w:p>
     <w:p>
       <w:pPr>
@@ -822,29 +807,29 @@
           <w:szCs w:val="20"/>
           <w:lang w:val="en"/>
         </w:rPr>
+        <w:t>Grand Strategic:</w:t>
+      </w:r>
+    </w:p>
+    <w:p>
+      <w:pPr>
+        <w:pStyle w:val="Prrafodelista"/>
+        <w:rPr>
+          <w:rFonts w:ascii="Arial" w:hAnsi="Arial" w:cs="Arial"/>
+          <w:color w:val="1B1B21"/>
+          <w:sz w:val="20"/>
+          <w:szCs w:val="20"/>
+          <w:lang w:val="en"/>
+        </w:rPr>
+      </w:pPr>
+      <w:r>
+        <w:rPr>
+          <w:rFonts w:ascii="Arial" w:hAnsi="Arial" w:cs="Arial"/>
+          <w:color w:val="1B1B21"/>
+          <w:sz w:val="20"/>
+          <w:szCs w:val="20"/>
+          <w:lang w:val="en"/>
+        </w:rPr>
         <w:lastRenderedPageBreak/>
-        <w:t>Grand Strategic:</w:t>
-      </w:r>
-    </w:p>
-    <w:p>
-      <w:pPr>
-        <w:pStyle w:val="Prrafodelista"/>
-        <w:rPr>
-          <w:rFonts w:ascii="Arial" w:hAnsi="Arial" w:cs="Arial"/>
-          <w:color w:val="1B1B21"/>
-          <w:sz w:val="20"/>
-          <w:szCs w:val="20"/>
-          <w:lang w:val="en"/>
-        </w:rPr>
-      </w:pPr>
-      <w:r>
-        <w:rPr>
-          <w:rFonts w:ascii="Arial" w:hAnsi="Arial" w:cs="Arial"/>
-          <w:color w:val="1B1B21"/>
-          <w:sz w:val="20"/>
-          <w:szCs w:val="20"/>
-          <w:lang w:val="en"/>
-        </w:rPr>
         <w:t>Ambig</w:t>
       </w:r>
       <w:r>
@@ -1309,44 +1294,42 @@
         </w:rPr>
         <w:t xml:space="preserve">at means </w:t>
       </w:r>
+      <w:r>
+        <w:rPr>
+          <w:lang w:val="en"/>
+        </w:rPr>
+        <w:t>war game</w:t>
+      </w:r>
+      <w:r>
+        <w:rPr>
+          <w:lang w:val="en"/>
+        </w:rPr>
+        <w:t xml:space="preserve"> in German. This game was created by </w:t>
+      </w:r>
+      <w:r>
+        <w:rPr>
+          <w:rFonts w:ascii="Arial" w:hAnsi="Arial" w:cs="Arial"/>
+          <w:color w:val="1B1B21"/>
+          <w:sz w:val="20"/>
+          <w:szCs w:val="20"/>
+          <w:lang w:val="en"/>
+        </w:rPr>
+        <w:t xml:space="preserve">Lieutenant von </w:t>
+      </w:r>
       <w:proofErr w:type="spellStart"/>
       <w:r>
         <w:rPr>
-          <w:lang w:val="en"/>
-        </w:rPr>
-        <w:t>wargame</w:t>
+          <w:rFonts w:ascii="Arial" w:hAnsi="Arial" w:cs="Arial"/>
+          <w:color w:val="1B1B21"/>
+          <w:sz w:val="20"/>
+          <w:szCs w:val="20"/>
+          <w:lang w:val="en"/>
+        </w:rPr>
+        <w:t>Reisswitz</w:t>
       </w:r>
       <w:proofErr w:type="spellEnd"/>
       <w:r>
         <w:rPr>
-          <w:lang w:val="en"/>
-        </w:rPr>
-        <w:t xml:space="preserve"> in German. This game was created by </w:t>
-      </w:r>
-      <w:r>
-        <w:rPr>
-          <w:rFonts w:ascii="Arial" w:hAnsi="Arial" w:cs="Arial"/>
-          <w:color w:val="1B1B21"/>
-          <w:sz w:val="20"/>
-          <w:szCs w:val="20"/>
-          <w:lang w:val="en"/>
-        </w:rPr>
-        <w:t xml:space="preserve">Lieutenant von </w:t>
-      </w:r>
-      <w:proofErr w:type="spellStart"/>
-      <w:r>
-        <w:rPr>
-          <w:rFonts w:ascii="Arial" w:hAnsi="Arial" w:cs="Arial"/>
-          <w:color w:val="1B1B21"/>
-          <w:sz w:val="20"/>
-          <w:szCs w:val="20"/>
-          <w:lang w:val="en"/>
-        </w:rPr>
-        <w:t>Reisswitz</w:t>
-      </w:r>
-      <w:proofErr w:type="spellEnd"/>
-      <w:r>
-        <w:rPr>
           <w:rFonts w:ascii="Arial" w:hAnsi="Arial" w:cs="Arial"/>
           <w:color w:val="1B1B21"/>
           <w:sz w:val="20"/>
@@ -1355,18 +1338,16 @@
         </w:rPr>
         <w:t xml:space="preserve"> in 1824 for training officers of the Prussian army. The invent that Lieutenant craft wasn’t directed only for playing but is considered the grandfather of modern </w:t>
       </w:r>
-      <w:proofErr w:type="spellStart"/>
-      <w:r>
-        <w:rPr>
-          <w:rFonts w:ascii="Arial" w:hAnsi="Arial" w:cs="Arial"/>
-          <w:color w:val="1B1B21"/>
-          <w:sz w:val="20"/>
-          <w:szCs w:val="20"/>
-          <w:lang w:val="en"/>
-        </w:rPr>
-        <w:t>wargames</w:t>
-      </w:r>
-      <w:proofErr w:type="spellEnd"/>
+      <w:r>
+        <w:rPr>
+          <w:rFonts w:ascii="Arial" w:hAnsi="Arial" w:cs="Arial"/>
+          <w:color w:val="1B1B21"/>
+          <w:sz w:val="20"/>
+          <w:szCs w:val="20"/>
+          <w:lang w:val="en"/>
+        </w:rPr>
+        <w:t>war-games</w:t>
+      </w:r>
       <w:r>
         <w:rPr>
           <w:rFonts w:ascii="Arial" w:hAnsi="Arial" w:cs="Arial"/>
@@ -1377,18 +1358,16 @@
         </w:rPr>
         <w:t xml:space="preserve"> because he established several conventions for </w:t>
       </w:r>
-      <w:proofErr w:type="spellStart"/>
-      <w:r>
-        <w:rPr>
-          <w:rFonts w:ascii="Arial" w:hAnsi="Arial" w:cs="Arial"/>
-          <w:color w:val="1B1B21"/>
-          <w:sz w:val="20"/>
-          <w:szCs w:val="20"/>
-          <w:lang w:val="en"/>
-        </w:rPr>
-        <w:t>wargaming</w:t>
-      </w:r>
-      <w:proofErr w:type="spellEnd"/>
+      <w:r>
+        <w:rPr>
+          <w:rFonts w:ascii="Arial" w:hAnsi="Arial" w:cs="Arial"/>
+          <w:color w:val="1B1B21"/>
+          <w:sz w:val="20"/>
+          <w:szCs w:val="20"/>
+          <w:lang w:val="en"/>
+        </w:rPr>
+        <w:t>war gaming</w:t>
+      </w:r>
       <w:r>
         <w:rPr>
           <w:rFonts w:ascii="Arial" w:hAnsi="Arial" w:cs="Arial"/>
@@ -1537,7 +1516,14 @@
         <w:rPr>
           <w:lang w:val="en"/>
         </w:rPr>
-        <w:t xml:space="preserve">This two </w:t>
+        <w:t xml:space="preserve">In the first screenshot </w:t>
+      </w:r>
+      <w:proofErr w:type="gramStart"/>
+      <w:r>
+        <w:rPr>
+          <w:lang w:val="en"/>
+        </w:rPr>
+        <w:t xml:space="preserve">of  </w:t>
       </w:r>
       <w:proofErr w:type="spellStart"/>
       <w:r>
@@ -1547,25 +1533,18 @@
         <w:t>Tanktics</w:t>
       </w:r>
       <w:proofErr w:type="spellEnd"/>
-      <w:r>
-        <w:rPr>
-          <w:lang w:val="en"/>
-        </w:rPr>
-        <w:t xml:space="preserve"> screenshots shot three ally Tanks (</w:t>
-      </w:r>
-      <w:proofErr w:type="gramStart"/>
-      <w:r>
-        <w:rPr>
-          <w:lang w:val="en"/>
-        </w:rPr>
-        <w:t>A,B</w:t>
-      </w:r>
       <w:proofErr w:type="gramEnd"/>
       <w:r>
         <w:rPr>
           <w:lang w:val="en"/>
         </w:rPr>
-        <w:t xml:space="preserve">,C) that the player controls and the enemy tanks (A,B,C,D,E,F) that are in unknown coordinates in the first frame. In the second frame the player </w:t>
+        <w:t xml:space="preserve"> we can see </w:t>
+      </w:r>
+      <w:r>
+        <w:rPr>
+          <w:lang w:val="en"/>
+        </w:rPr>
+        <w:t xml:space="preserve">three ally Tanks (A,B,C) that the player controls and the enemy tanks (A,B,C,D,E,F) that are in unknown coordinates. In the second frame the player </w:t>
       </w:r>
       <w:r>
         <w:rPr>
@@ -1597,7 +1576,19 @@
         <w:rPr>
           <w:lang w:val="en"/>
         </w:rPr>
-        <w:t xml:space="preserve"> location system and how it works go here: </w:t>
+        <w:t xml:space="preserve"> location system and how </w:t>
+      </w:r>
+      <w:r>
+        <w:rPr>
+          <w:lang w:val="en"/>
+        </w:rPr>
+        <w:t>to play</w:t>
+      </w:r>
+      <w:r>
+        <w:rPr>
+          <w:lang w:val="en"/>
+        </w:rPr>
+        <w:t xml:space="preserve"> go here: </w:t>
       </w:r>
       <w:hyperlink r:id="rId9" w:history="1">
         <w:r>
@@ -1693,7 +1684,7 @@
             <v:path o:extrusionok="f" gradientshapeok="t" o:connecttype="rect"/>
             <o:lock v:ext="edit" aspectratio="t"/>
           </v:shapetype>
-          <v:shape id="_x0000_i1025" type="#_x0000_t75" style="width:201.75pt;height:138pt">
+          <v:shape id="_x0000_i1025" type="#_x0000_t75" style="width:201.6pt;height:137.75pt">
             <v:imagedata r:id="rId11" o:title="tanktics_2"/>
           </v:shape>
         </w:pict>
@@ -1705,10 +1696,32 @@
           <w:lang w:val="en"/>
         </w:rPr>
       </w:pPr>
-      <w:r>
-        <w:rPr>
-          <w:lang w:val="en"/>
-        </w:rPr>
+    </w:p>
+    <w:p>
+      <w:pPr>
+        <w:rPr>
+          <w:lang w:val="en"/>
+        </w:rPr>
+      </w:pPr>
+    </w:p>
+    <w:p>
+      <w:pPr>
+        <w:rPr>
+          <w:lang w:val="en"/>
+        </w:rPr>
+      </w:pPr>
+    </w:p>
+    <w:p>
+      <w:pPr>
+        <w:rPr>
+          <w:lang w:val="en"/>
+        </w:rPr>
+      </w:pPr>
+      <w:r>
+        <w:rPr>
+          <w:lang w:val="en"/>
+        </w:rPr>
+        <w:lastRenderedPageBreak/>
         <w:t>3</w:t>
       </w:r>
       <w:r>
@@ -1721,7 +1734,19 @@
         <w:rPr>
           <w:lang w:val="en"/>
         </w:rPr>
-        <w:t xml:space="preserve">Lets craft </w:t>
+        <w:t>Let</w:t>
+      </w:r>
+      <w:r>
+        <w:rPr>
+          <w:lang w:val="en"/>
+        </w:rPr>
+        <w:t>’</w:t>
+      </w:r>
+      <w:r>
+        <w:rPr>
+          <w:lang w:val="en"/>
+        </w:rPr>
+        <w:t xml:space="preserve">s craft </w:t>
       </w:r>
       <w:r>
         <w:rPr>
@@ -1776,6 +1801,12 @@
         <w:rPr>
           <w:lang w:val="en"/>
         </w:rPr>
+        <w:t xml:space="preserve"> like Age of Empires or StarCraft</w:t>
+      </w:r>
+      <w:r>
+        <w:rPr>
+          <w:lang w:val="en"/>
+        </w:rPr>
         <w:t>.</w:t>
       </w:r>
     </w:p>
@@ -1789,433 +1820,701 @@
         <w:rPr>
           <w:lang w:val="en"/>
         </w:rPr>
+        <w:t>This tutorial of how to make a basic fog of war for a RTS</w:t>
+      </w:r>
+      <w:r>
+        <w:rPr>
+          <w:lang w:val="en"/>
+        </w:rPr>
+        <w:t xml:space="preserve"> videogame</w:t>
+      </w:r>
+      <w:r>
+        <w:rPr>
+          <w:lang w:val="en"/>
+        </w:rPr>
+        <w:t xml:space="preserve"> is focused to people that knows the basic concepts of c/</w:t>
+      </w:r>
+      <w:proofErr w:type="spellStart"/>
+      <w:r>
+        <w:rPr>
+          <w:lang w:val="en"/>
+        </w:rPr>
+        <w:t>c++</w:t>
+      </w:r>
+      <w:proofErr w:type="spellEnd"/>
+      <w:r>
+        <w:rPr>
+          <w:lang w:val="en"/>
+        </w:rPr>
+        <w:t xml:space="preserve"> programming. </w:t>
+      </w:r>
+    </w:p>
+    <w:p>
+      <w:pPr>
+        <w:rPr>
+          <w:lang w:val="en"/>
+        </w:rPr>
+      </w:pPr>
+      <w:r>
+        <w:rPr>
+          <w:lang w:val="en"/>
+        </w:rPr>
+        <w:t>First we download the base code from this “link”</w:t>
+      </w:r>
+      <w:r>
+        <w:rPr>
+          <w:lang w:val="en"/>
+        </w:rPr>
+        <w:t>.</w:t>
+      </w:r>
+    </w:p>
+    <w:p>
+      <w:pPr>
+        <w:rPr>
+          <w:lang w:val="en"/>
+        </w:rPr>
+      </w:pPr>
+      <w:r>
+        <w:rPr>
+          <w:lang w:val="en"/>
+        </w:rPr>
+        <w:t>To check if you do the TODOs correctly check this release with the tutorial solved</w:t>
+      </w:r>
+      <w:r>
+        <w:rPr>
+          <w:lang w:val="en"/>
+        </w:rPr>
+        <w:t xml:space="preserve">. </w:t>
+      </w:r>
+    </w:p>
+    <w:p>
+      <w:pPr>
+        <w:rPr>
+          <w:lang w:val="en"/>
+        </w:rPr>
+      </w:pPr>
+      <w:r>
+        <w:rPr>
+          <w:lang w:val="en"/>
+        </w:rPr>
+        <w:t>Ok w</w:t>
+      </w:r>
+      <w:r>
+        <w:rPr>
+          <w:lang w:val="en"/>
+        </w:rPr>
+        <w:t>e have the material, let’s</w:t>
+      </w:r>
+      <w:r>
+        <w:rPr>
+          <w:lang w:val="en"/>
+        </w:rPr>
+        <w:t xml:space="preserve"> work</w:t>
+      </w:r>
+      <w:r>
+        <w:rPr>
+          <w:lang w:val="en"/>
+        </w:rPr>
+        <w:t xml:space="preserve"> with it</w:t>
+      </w:r>
+      <w:r>
+        <w:rPr>
+          <w:lang w:val="en"/>
+        </w:rPr>
+        <w:t>!</w:t>
+      </w:r>
+    </w:p>
+    <w:p>
+      <w:pPr>
+        <w:rPr>
+          <w:lang w:val="en"/>
+        </w:rPr>
+      </w:pPr>
+    </w:p>
+    <w:p>
+      <w:pPr>
+        <w:rPr>
+          <w:lang w:val="en"/>
+        </w:rPr>
+      </w:pPr>
+      <w:r>
+        <w:rPr>
+          <w:lang w:val="en"/>
+        </w:rPr>
+        <w:t xml:space="preserve">TODO 1: Create fog </w:t>
+      </w:r>
+      <w:r>
+        <w:rPr>
+          <w:lang w:val="en"/>
+        </w:rPr>
+        <w:t>layer</w:t>
+      </w:r>
+    </w:p>
+    <w:p>
+      <w:pPr>
+        <w:rPr>
+          <w:lang w:val="en"/>
+        </w:rPr>
+      </w:pPr>
+      <w:r>
+        <w:rPr>
+          <w:lang w:val="en"/>
+        </w:rPr>
+        <w:t xml:space="preserve">Allocate an array of FOG_TYPE for the </w:t>
+      </w:r>
+      <w:proofErr w:type="spellStart"/>
+      <w:r>
+        <w:rPr>
+          <w:lang w:val="en"/>
+        </w:rPr>
+        <w:t>fog_layer</w:t>
+      </w:r>
+      <w:proofErr w:type="spellEnd"/>
+      <w:r>
+        <w:rPr>
+          <w:lang w:val="en"/>
+        </w:rPr>
+        <w:t xml:space="preserve"> in the fog of war module</w:t>
+      </w:r>
+      <w:r>
+        <w:rPr>
+          <w:lang w:val="en"/>
+        </w:rPr>
+        <w:t xml:space="preserve">. </w:t>
+      </w:r>
+    </w:p>
+    <w:p>
+      <w:pPr>
+        <w:rPr>
+          <w:lang w:val="en"/>
+        </w:rPr>
+      </w:pPr>
+      <w:r>
+        <w:rPr>
+          <w:lang w:val="en"/>
+        </w:rPr>
+        <w:t xml:space="preserve">Array size is the same as a </w:t>
+      </w:r>
+      <w:r>
+        <w:rPr>
+          <w:lang w:val="en"/>
+        </w:rPr>
+        <w:t>map layer</w:t>
+      </w:r>
+      <w:r>
+        <w:rPr>
+          <w:lang w:val="en"/>
+        </w:rPr>
+        <w:t>,</w:t>
+      </w:r>
+      <w:r>
+        <w:rPr>
+          <w:lang w:val="en"/>
+        </w:rPr>
+        <w:t xml:space="preserve"> so get map width and map height from </w:t>
+      </w:r>
+      <w:r>
+        <w:rPr>
+          <w:lang w:val="en"/>
+        </w:rPr>
+        <w:t>```</w:t>
+      </w:r>
+      <w:r>
+        <w:rPr>
+          <w:lang w:val="en"/>
+        </w:rPr>
+        <w:t>App-&gt;</w:t>
+      </w:r>
+      <w:proofErr w:type="spellStart"/>
+      <w:r>
+        <w:rPr>
+          <w:lang w:val="en"/>
+        </w:rPr>
+        <w:t>map.data</w:t>
+      </w:r>
+      <w:proofErr w:type="spellEnd"/>
+      <w:r>
+        <w:rPr>
+          <w:lang w:val="en-US"/>
+        </w:rPr>
+        <w:t xml:space="preserve"> </w:t>
+      </w:r>
+      <w:r>
+        <w:rPr>
+          <w:lang w:val="en"/>
+        </w:rPr>
+        <w:t>```</w:t>
+      </w:r>
+      <w:r>
+        <w:rPr>
+          <w:lang w:val="en"/>
+        </w:rPr>
+        <w:t>.</w:t>
+      </w:r>
+    </w:p>
+    <w:p>
+      <w:pPr>
+        <w:rPr>
+          <w:lang w:val="en"/>
+        </w:rPr>
+      </w:pPr>
+      <w:r>
+        <w:rPr>
+          <w:lang w:val="en"/>
+        </w:rPr>
+        <w:t>Iterate the allocated array and fill it with DARK_FOG type.</w:t>
+      </w:r>
+    </w:p>
+    <w:p>
+      <w:pPr>
+        <w:rPr>
+          <w:lang w:val="en"/>
+        </w:rPr>
+      </w:pPr>
+      <w:r>
+        <w:rPr>
+          <w:lang w:val="en"/>
+        </w:rPr>
+        <w:t>When all the past objectiv</w:t>
+      </w:r>
+      <w:r>
+        <w:rPr>
+          <w:lang w:val="en"/>
+        </w:rPr>
+        <w:t>es are cleared un</w:t>
+      </w:r>
+      <w:r>
+        <w:rPr>
+          <w:lang w:val="en"/>
+        </w:rPr>
+        <w:t xml:space="preserve">comment the code of </w:t>
+      </w:r>
+      <w:proofErr w:type="spellStart"/>
+      <w:r>
+        <w:rPr>
+          <w:lang w:val="en"/>
+        </w:rPr>
+        <w:t>ClearFogLayer</w:t>
+      </w:r>
+      <w:proofErr w:type="spellEnd"/>
+      <w:r>
+        <w:rPr>
+          <w:lang w:val="en"/>
+        </w:rPr>
+        <w:t xml:space="preserve"> method in fog of war module.</w:t>
+      </w:r>
+    </w:p>
+    <w:p>
+      <w:pPr>
+        <w:rPr>
+          <w:lang w:val="en"/>
+        </w:rPr>
+      </w:pPr>
+    </w:p>
+    <w:p>
+      <w:pPr>
+        <w:rPr>
+          <w:lang w:val="en"/>
+        </w:rPr>
+      </w:pPr>
+      <w:r>
+        <w:rPr>
+          <w:lang w:val="en"/>
+        </w:rPr>
+        <w:t xml:space="preserve">TODO </w:t>
+      </w:r>
+      <w:r>
+        <w:rPr>
+          <w:lang w:val="en"/>
+        </w:rPr>
+        <w:t>2</w:t>
+      </w:r>
+      <w:r>
+        <w:rPr>
+          <w:lang w:val="en"/>
+        </w:rPr>
+        <w:t>: Map optimization</w:t>
+      </w:r>
+    </w:p>
+    <w:p>
+      <w:pPr>
+        <w:rPr>
+          <w:lang w:val="en"/>
+        </w:rPr>
+      </w:pPr>
+      <w:r>
+        <w:rPr>
+          <w:lang w:val="en"/>
+        </w:rPr>
+        <w:t xml:space="preserve">Improve the </w:t>
+      </w:r>
+      <w:proofErr w:type="spellStart"/>
+      <w:r>
+        <w:rPr>
+          <w:lang w:val="en"/>
+        </w:rPr>
+        <w:t>GetFogID</w:t>
+      </w:r>
+      <w:proofErr w:type="spellEnd"/>
+      <w:r>
+        <w:rPr>
+          <w:lang w:val="en"/>
+        </w:rPr>
+        <w:t xml:space="preserve"> method to g</w:t>
+      </w:r>
+      <w:r>
+        <w:rPr>
+          <w:lang w:val="en"/>
+        </w:rPr>
+        <w:t>et the FOG_TYPE of the map tiles.</w:t>
+      </w:r>
+    </w:p>
+    <w:p>
+      <w:pPr>
+        <w:rPr>
+          <w:lang w:val="en"/>
+        </w:rPr>
+      </w:pPr>
+      <w:r>
+        <w:rPr>
+          <w:lang w:val="en"/>
+        </w:rPr>
+        <w:t>If the FOG_TYPE is DARK_</w:t>
+      </w:r>
+      <w:proofErr w:type="gramStart"/>
+      <w:r>
+        <w:rPr>
+          <w:lang w:val="en"/>
+        </w:rPr>
+        <w:t>FOG</w:t>
+      </w:r>
+      <w:proofErr w:type="gramEnd"/>
+      <w:r>
+        <w:rPr>
+          <w:lang w:val="en"/>
+        </w:rPr>
+        <w:t xml:space="preserve"> the tile is covered of opaque fog so </w:t>
+      </w:r>
+      <w:r>
+        <w:rPr>
+          <w:lang w:val="en"/>
+        </w:rPr>
+        <w:t>it’s</w:t>
+      </w:r>
+      <w:r>
+        <w:rPr>
+          <w:lang w:val="en"/>
+        </w:rPr>
+        <w:t xml:space="preserve"> not necessary to draw it.</w:t>
+      </w:r>
+    </w:p>
+    <w:p>
+      <w:pPr>
+        <w:rPr>
+          <w:lang w:val="en-US"/>
+        </w:rPr>
+      </w:pPr>
+    </w:p>
+    <w:p>
+      <w:pPr>
+        <w:rPr>
+          <w:lang w:val="en"/>
+        </w:rPr>
+      </w:pPr>
+      <w:r>
+        <w:rPr>
+          <w:lang w:val="en"/>
+        </w:rPr>
+        <w:t xml:space="preserve">TODO </w:t>
+      </w:r>
+      <w:r>
+        <w:rPr>
+          <w:lang w:val="en"/>
+        </w:rPr>
+        <w:t>3</w:t>
+      </w:r>
+      <w:r>
+        <w:rPr>
+          <w:lang w:val="en"/>
+        </w:rPr>
+        <w:t xml:space="preserve">: Entities </w:t>
+      </w:r>
+      <w:r>
+        <w:rPr>
+          <w:lang w:val="en"/>
+        </w:rPr>
+        <w:t xml:space="preserve">draw </w:t>
+      </w:r>
+      <w:r>
+        <w:rPr>
+          <w:lang w:val="en"/>
+        </w:rPr>
+        <w:t>optimization</w:t>
+      </w:r>
+    </w:p>
+    <w:p>
+      <w:pPr>
+        <w:rPr>
+          <w:lang w:val="en"/>
+        </w:rPr>
+      </w:pPr>
+      <w:r>
+        <w:rPr>
+          <w:lang w:val="en"/>
+        </w:rPr>
+        <w:t xml:space="preserve">Improve </w:t>
+      </w:r>
+      <w:r>
+        <w:rPr>
+          <w:lang w:val="en"/>
+        </w:rPr>
+        <w:t xml:space="preserve">the </w:t>
+      </w:r>
+      <w:r>
+        <w:rPr>
+          <w:lang w:val="en"/>
+        </w:rPr>
+        <w:t>entity Draw method</w:t>
+      </w:r>
+      <w:r>
+        <w:rPr>
+          <w:lang w:val="en"/>
+        </w:rPr>
+        <w:t xml:space="preserve"> to draw the entity only when is necessary.</w:t>
+      </w:r>
+    </w:p>
+    <w:p>
+      <w:pPr>
+        <w:rPr>
+          <w:lang w:val="en"/>
+        </w:rPr>
+      </w:pPr>
+      <w:r>
+        <w:rPr>
+          <w:lang w:val="en"/>
+        </w:rPr>
+        <w:t>Ally entities are always drawn.</w:t>
+      </w:r>
+    </w:p>
+    <w:p>
+      <w:pPr>
+        <w:rPr>
+          <w:lang w:val="en"/>
+        </w:rPr>
+      </w:pPr>
+      <w:r>
+        <w:rPr>
+          <w:lang w:val="en"/>
+        </w:rPr>
+        <w:t>Neutral entities are not drawn when FOG_TYPE is DARK_FOG.</w:t>
+      </w:r>
+    </w:p>
+    <w:p>
+      <w:pPr>
+        <w:rPr>
+          <w:lang w:val="en"/>
+        </w:rPr>
+      </w:pPr>
+      <w:r>
+        <w:rPr>
+          <w:lang w:val="en"/>
+        </w:rPr>
+        <w:t>Enemy entities are only drawn when there’s NO_FOG.</w:t>
+      </w:r>
+    </w:p>
+    <w:p>
+      <w:pPr>
+        <w:rPr>
+          <w:lang w:val="en"/>
+        </w:rPr>
+      </w:pPr>
+    </w:p>
+    <w:p>
+      <w:pPr>
+        <w:rPr>
+          <w:lang w:val="en"/>
+        </w:rPr>
+      </w:pPr>
+      <w:r>
+        <w:rPr>
+          <w:lang w:val="en"/>
+        </w:rPr>
+        <w:t>TODO 4: Draw alpha layer</w:t>
+      </w:r>
+    </w:p>
+    <w:p>
+      <w:pPr>
+        <w:rPr>
+          <w:lang w:val="en"/>
+        </w:rPr>
+      </w:pPr>
+      <w:r>
+        <w:rPr>
+          <w:lang w:val="en"/>
+        </w:rPr>
+        <w:t xml:space="preserve">Alpha layer is built in the </w:t>
+      </w:r>
+      <w:proofErr w:type="spellStart"/>
+      <w:r>
+        <w:rPr>
+          <w:lang w:val="en"/>
+        </w:rPr>
+        <w:t>GenerateFogOfWar</w:t>
+      </w:r>
+      <w:proofErr w:type="spellEnd"/>
+      <w:r>
+        <w:rPr>
+          <w:lang w:val="en"/>
+        </w:rPr>
+        <w:t xml:space="preserve"> method, and is a huge array of </w:t>
+      </w:r>
+      <w:proofErr w:type="spellStart"/>
+      <w:r>
+        <w:rPr>
+          <w:lang w:val="en"/>
+        </w:rPr>
+        <w:t>AlphaCells</w:t>
+      </w:r>
+      <w:proofErr w:type="spellEnd"/>
+      <w:r>
+        <w:rPr>
+          <w:lang w:val="en"/>
+        </w:rPr>
+        <w:t xml:space="preserve"> that look like this:</w:t>
+      </w:r>
+    </w:p>
+    <w:p>
+      <w:pPr>
+        <w:rPr>
+          <w:lang w:val="en"/>
+        </w:rPr>
+      </w:pPr>
+      <w:r>
+        <w:rPr>
+          <w:lang w:val="en"/>
+        </w:rPr>
+        <w:t>```</w:t>
+      </w:r>
+    </w:p>
+    <w:p>
+      <w:pPr>
+        <w:rPr>
+          <w:lang w:val="en"/>
+        </w:rPr>
+      </w:pPr>
+      <w:r>
+        <w:rPr>
+          <w:lang w:val="en"/>
+        </w:rPr>
+        <w:t xml:space="preserve">class </w:t>
+      </w:r>
+      <w:proofErr w:type="spellStart"/>
+      <w:r>
+        <w:rPr>
+          <w:lang w:val="en"/>
+        </w:rPr>
+        <w:t>AlphaCell</w:t>
+      </w:r>
+      <w:proofErr w:type="spellEnd"/>
+    </w:p>
+    <w:p>
+      <w:pPr>
+        <w:rPr>
+          <w:lang w:val="en"/>
+        </w:rPr>
+      </w:pPr>
+      <w:r>
+        <w:rPr>
+          <w:lang w:val="en"/>
+        </w:rPr>
+        <w:t>{</w:t>
+      </w:r>
+    </w:p>
+    <w:p>
+      <w:pPr>
+        <w:rPr>
+          <w:lang w:val="en"/>
+        </w:rPr>
+      </w:pPr>
+      <w:r>
+        <w:rPr>
+          <w:lang w:val="en"/>
+        </w:rPr>
         <w:lastRenderedPageBreak/>
-        <w:t>This tutorial of how to make a basic fog of war for a RTS</w:t>
-      </w:r>
-      <w:r>
-        <w:rPr>
-          <w:lang w:val="en"/>
-        </w:rPr>
-        <w:t xml:space="preserve"> videogame</w:t>
-      </w:r>
-      <w:r>
-        <w:rPr>
-          <w:lang w:val="en"/>
-        </w:rPr>
-        <w:t xml:space="preserve"> is focused to people that knows the basic concepts of c/</w:t>
-      </w:r>
+        <w:t>public:</w:t>
+      </w:r>
+    </w:p>
+    <w:p>
+      <w:pPr>
+        <w:rPr>
+          <w:lang w:val="en"/>
+        </w:rPr>
+      </w:pPr>
       <w:proofErr w:type="spellStart"/>
       <w:r>
         <w:rPr>
           <w:lang w:val="en"/>
         </w:rPr>
-        <w:t>c++</w:t>
+        <w:t>iPoint</w:t>
       </w:r>
       <w:proofErr w:type="spellEnd"/>
       <w:r>
         <w:rPr>
           <w:lang w:val="en"/>
         </w:rPr>
-        <w:t xml:space="preserve"> programming. </w:t>
-      </w:r>
-    </w:p>
-    <w:p>
-      <w:pPr>
-        <w:rPr>
-          <w:lang w:val="en"/>
-        </w:rPr>
-      </w:pPr>
-      <w:r>
-        <w:rPr>
-          <w:lang w:val="en"/>
-        </w:rPr>
-        <w:t xml:space="preserve">First we download the base code from this “link” where there’s also a release with the final result of the tutorial. </w:t>
-      </w:r>
-      <w:r>
-        <w:rPr>
-          <w:lang w:val="en"/>
-        </w:rPr>
-        <w:t>We have the material, let’s</w:t>
-      </w:r>
-      <w:r>
-        <w:rPr>
-          <w:lang w:val="en"/>
-        </w:rPr>
-        <w:t xml:space="preserve"> work</w:t>
-      </w:r>
-      <w:r>
-        <w:rPr>
-          <w:lang w:val="en"/>
-        </w:rPr>
-        <w:t xml:space="preserve"> with it</w:t>
-      </w:r>
-      <w:r>
-        <w:rPr>
-          <w:lang w:val="en"/>
-        </w:rPr>
-        <w:t>!</w:t>
-      </w:r>
-    </w:p>
-    <w:p>
-      <w:pPr>
-        <w:rPr>
-          <w:lang w:val="en"/>
-        </w:rPr>
-      </w:pPr>
-    </w:p>
-    <w:p>
-      <w:pPr>
-        <w:rPr>
-          <w:lang w:val="en"/>
-        </w:rPr>
-      </w:pPr>
-      <w:r>
-        <w:rPr>
-          <w:lang w:val="en"/>
-        </w:rPr>
-        <w:t xml:space="preserve">TODO 1: Create fog </w:t>
-      </w:r>
-      <w:r>
-        <w:rPr>
-          <w:lang w:val="en"/>
-        </w:rPr>
-        <w:t>layer</w:t>
-      </w:r>
-    </w:p>
-    <w:p>
-      <w:pPr>
-        <w:rPr>
-          <w:lang w:val="en"/>
-        </w:rPr>
-      </w:pPr>
-      <w:r>
-        <w:rPr>
-          <w:lang w:val="en"/>
-        </w:rPr>
-        <w:t xml:space="preserve">Allocate an array of FOG_TYPE for the </w:t>
-      </w:r>
-      <w:proofErr w:type="spellStart"/>
-      <w:r>
-        <w:rPr>
-          <w:lang w:val="en"/>
-        </w:rPr>
-        <w:t>fog_layer</w:t>
-      </w:r>
-      <w:proofErr w:type="spellEnd"/>
-      <w:r>
-        <w:rPr>
-          <w:lang w:val="en"/>
-        </w:rPr>
-        <w:t xml:space="preserve">. </w:t>
-      </w:r>
-    </w:p>
-    <w:p>
-      <w:pPr>
-        <w:rPr>
-          <w:lang w:val="en"/>
-        </w:rPr>
-      </w:pPr>
-      <w:r>
-        <w:rPr>
-          <w:lang w:val="en"/>
-        </w:rPr>
-        <w:t>Array size is the same as a map layer so get map width and map height from App-&gt;</w:t>
-      </w:r>
-      <w:proofErr w:type="spellStart"/>
-      <w:r>
-        <w:rPr>
-          <w:lang w:val="en"/>
-        </w:rPr>
-        <w:t>map.data</w:t>
-      </w:r>
-      <w:proofErr w:type="spellEnd"/>
-      <w:r>
-        <w:rPr>
-          <w:lang w:val="en"/>
-        </w:rPr>
-        <w:t>.</w:t>
-      </w:r>
-    </w:p>
-    <w:p>
-      <w:pPr>
-        <w:rPr>
-          <w:lang w:val="en"/>
-        </w:rPr>
-      </w:pPr>
-      <w:r>
-        <w:rPr>
-          <w:lang w:val="en"/>
-        </w:rPr>
-        <w:t>Iterate the allocated array and fill it with DARK_FOG type.</w:t>
-      </w:r>
-    </w:p>
-    <w:p>
-      <w:pPr>
-        <w:rPr>
-          <w:lang w:val="en"/>
-        </w:rPr>
-      </w:pPr>
-      <w:r>
-        <w:rPr>
-          <w:lang w:val="en"/>
-        </w:rPr>
-        <w:t xml:space="preserve">When all the past objectives are cleared </w:t>
-      </w:r>
-      <w:proofErr w:type="spellStart"/>
-      <w:r>
-        <w:rPr>
-          <w:lang w:val="en"/>
-        </w:rPr>
-        <w:t>discomment</w:t>
-      </w:r>
-      <w:proofErr w:type="spellEnd"/>
-      <w:r>
-        <w:rPr>
-          <w:lang w:val="en"/>
-        </w:rPr>
-        <w:t xml:space="preserve"> the code of </w:t>
-      </w:r>
-      <w:proofErr w:type="spellStart"/>
-      <w:r>
-        <w:rPr>
-          <w:lang w:val="en"/>
-        </w:rPr>
-        <w:t>ClearFogLayer</w:t>
-      </w:r>
-      <w:proofErr w:type="spellEnd"/>
-      <w:r>
-        <w:rPr>
-          <w:lang w:val="en"/>
-        </w:rPr>
-        <w:t xml:space="preserve"> method in fog of war module.</w:t>
-      </w:r>
-    </w:p>
-    <w:p>
-      <w:pPr>
-        <w:rPr>
-          <w:lang w:val="en"/>
-        </w:rPr>
-      </w:pPr>
-    </w:p>
-    <w:p>
-      <w:pPr>
-        <w:rPr>
-          <w:lang w:val="en"/>
-        </w:rPr>
-      </w:pPr>
-      <w:r>
-        <w:rPr>
-          <w:lang w:val="en"/>
-        </w:rPr>
-        <w:t xml:space="preserve">TODO </w:t>
-      </w:r>
-      <w:r>
-        <w:rPr>
-          <w:lang w:val="en"/>
-        </w:rPr>
-        <w:t>2</w:t>
-      </w:r>
-      <w:r>
-        <w:rPr>
-          <w:lang w:val="en"/>
-        </w:rPr>
-        <w:t>: Map optimization</w:t>
-      </w:r>
-    </w:p>
-    <w:p>
-      <w:pPr>
-        <w:rPr>
-          <w:lang w:val="en"/>
-        </w:rPr>
-      </w:pPr>
-      <w:r>
-        <w:rPr>
-          <w:lang w:val="en"/>
-        </w:rPr>
-        <w:t xml:space="preserve">Improve the </w:t>
-      </w:r>
-      <w:proofErr w:type="spellStart"/>
-      <w:r>
-        <w:rPr>
-          <w:lang w:val="en"/>
-        </w:rPr>
-        <w:t>GetFogID</w:t>
-      </w:r>
-      <w:proofErr w:type="spellEnd"/>
-      <w:r>
-        <w:rPr>
-          <w:lang w:val="en"/>
-        </w:rPr>
-        <w:t xml:space="preserve"> method to g</w:t>
-      </w:r>
-      <w:r>
-        <w:rPr>
-          <w:lang w:val="en"/>
-        </w:rPr>
-        <w:t>et the FOG_TYPE of the map tiles.</w:t>
-      </w:r>
-    </w:p>
-    <w:p>
-      <w:pPr>
-        <w:rPr>
-          <w:lang w:val="en"/>
-        </w:rPr>
-      </w:pPr>
-      <w:r>
-        <w:rPr>
-          <w:lang w:val="en"/>
-        </w:rPr>
-        <w:t>If the FOG_TYPE is DARK_</w:t>
-      </w:r>
-      <w:proofErr w:type="gramStart"/>
-      <w:r>
-        <w:rPr>
-          <w:lang w:val="en"/>
-        </w:rPr>
-        <w:t>FOG</w:t>
-      </w:r>
-      <w:proofErr w:type="gramEnd"/>
-      <w:r>
-        <w:rPr>
-          <w:lang w:val="en"/>
-        </w:rPr>
-        <w:t xml:space="preserve"> the tile is covered of opaque fog so </w:t>
-      </w:r>
-      <w:proofErr w:type="spellStart"/>
-      <w:r>
-        <w:rPr>
-          <w:lang w:val="en"/>
-        </w:rPr>
-        <w:t>its</w:t>
-      </w:r>
-      <w:proofErr w:type="spellEnd"/>
-      <w:r>
-        <w:rPr>
-          <w:lang w:val="en"/>
-        </w:rPr>
-        <w:t xml:space="preserve"> not necessary to draw it.</w:t>
-      </w:r>
-    </w:p>
-    <w:p>
-      <w:pPr>
-        <w:rPr>
-          <w:lang w:val="en-US"/>
-        </w:rPr>
-      </w:pPr>
-    </w:p>
-    <w:p>
-      <w:pPr>
-        <w:rPr>
-          <w:lang w:val="en"/>
-        </w:rPr>
-      </w:pPr>
-      <w:r>
-        <w:rPr>
-          <w:lang w:val="en"/>
-        </w:rPr>
-        <w:t xml:space="preserve">TODO </w:t>
-      </w:r>
-      <w:r>
-        <w:rPr>
-          <w:lang w:val="en"/>
-        </w:rPr>
-        <w:t>3</w:t>
-      </w:r>
-      <w:r>
-        <w:rPr>
-          <w:lang w:val="en"/>
-        </w:rPr>
-        <w:t xml:space="preserve">: Entities </w:t>
-      </w:r>
-      <w:r>
-        <w:rPr>
-          <w:lang w:val="en"/>
-        </w:rPr>
-        <w:t xml:space="preserve">draw </w:t>
-      </w:r>
-      <w:r>
-        <w:rPr>
-          <w:lang w:val="en"/>
-        </w:rPr>
-        <w:t>optimization</w:t>
-      </w:r>
-    </w:p>
-    <w:p>
-      <w:pPr>
-        <w:rPr>
-          <w:lang w:val="en"/>
-        </w:rPr>
-      </w:pPr>
-      <w:r>
-        <w:rPr>
-          <w:lang w:val="en"/>
-        </w:rPr>
-        <w:t>Improve entity Draw method</w:t>
-      </w:r>
-      <w:r>
-        <w:rPr>
-          <w:lang w:val="en"/>
-        </w:rPr>
-        <w:t xml:space="preserve"> to draw the entity only when is necessary.</w:t>
-      </w:r>
-    </w:p>
-    <w:p>
-      <w:pPr>
-        <w:rPr>
-          <w:lang w:val="en"/>
-        </w:rPr>
-      </w:pPr>
-      <w:r>
-        <w:rPr>
-          <w:lang w:val="en"/>
-        </w:rPr>
-        <w:t>Ally entities are always drawn.</w:t>
-      </w:r>
-    </w:p>
-    <w:p>
-      <w:pPr>
-        <w:rPr>
-          <w:lang w:val="en"/>
-        </w:rPr>
-      </w:pPr>
-      <w:r>
-        <w:rPr>
-          <w:lang w:val="en"/>
-        </w:rPr>
-        <w:t>Neutral entities are not drawn when FOG_TYPE is DARK_FOG.</w:t>
-      </w:r>
-    </w:p>
-    <w:p>
-      <w:pPr>
-        <w:rPr>
-          <w:lang w:val="en"/>
-        </w:rPr>
-      </w:pPr>
-      <w:r>
-        <w:rPr>
-          <w:lang w:val="en"/>
-        </w:rPr>
-        <w:t>Enemy entities are only drawn when there’s NO_FOG.</w:t>
-      </w:r>
-    </w:p>
-    <w:p>
-      <w:pPr>
-        <w:rPr>
-          <w:lang w:val="en"/>
-        </w:rPr>
-      </w:pPr>
-    </w:p>
-    <w:p>
-      <w:pPr>
-        <w:rPr>
-          <w:lang w:val="en"/>
-        </w:rPr>
-      </w:pPr>
-      <w:r>
-        <w:rPr>
-          <w:lang w:val="en"/>
-        </w:rPr>
-        <w:t>TODO 4: Draw alpha layer</w:t>
+        <w:t xml:space="preserve"> </w:t>
+      </w:r>
+      <w:r>
+        <w:rPr>
+          <w:lang w:val="en"/>
+        </w:rPr>
+        <w:tab/>
+      </w:r>
+      <w:r>
+        <w:rPr>
+          <w:lang w:val="en"/>
+        </w:rPr>
+        <w:tab/>
+        <w:t>position;</w:t>
+      </w:r>
+    </w:p>
+    <w:p>
+      <w:pPr>
+        <w:rPr>
+          <w:lang w:val="en"/>
+        </w:rPr>
+      </w:pPr>
+      <w:r>
+        <w:rPr>
+          <w:lang w:val="en"/>
+        </w:rPr>
+        <w:t>unsigned short alpha;</w:t>
+      </w:r>
+    </w:p>
+    <w:p>
+      <w:pPr>
+        <w:rPr>
+          <w:lang w:val="en"/>
+        </w:rPr>
+      </w:pPr>
+      <w:r>
+        <w:rPr>
+          <w:lang w:val="en"/>
+        </w:rPr>
+        <w:t>}</w:t>
+      </w:r>
+    </w:p>
+    <w:p>
+      <w:pPr>
+        <w:rPr>
+          <w:lang w:val="en"/>
+        </w:rPr>
+      </w:pPr>
+      <w:r>
+        <w:rPr>
+          <w:lang w:val="en"/>
+        </w:rPr>
+        <w:t>```</w:t>
       </w:r>
     </w:p>
     <w:p>
@@ -2340,13 +2639,50 @@
           <w:rFonts w:cstheme="minorHAnsi"/>
           <w:lang w:val="en-US"/>
         </w:rPr>
-        <w:t>The cell size is the size of the cell walls in pixel calculated when the fog</w:t>
-      </w:r>
+        <w:t xml:space="preserve">The cell size is the size of the </w:t>
+      </w:r>
+      <w:proofErr w:type="spellStart"/>
       <w:r>
         <w:rPr>
           <w:rFonts w:cstheme="minorHAnsi"/>
           <w:lang w:val="en-US"/>
         </w:rPr>
+        <w:t>AlphaC</w:t>
+      </w:r>
+      <w:r>
+        <w:rPr>
+          <w:rFonts w:cstheme="minorHAnsi"/>
+          <w:lang w:val="en-US"/>
+        </w:rPr>
+        <w:t>ell</w:t>
+      </w:r>
+      <w:proofErr w:type="spellEnd"/>
+      <w:r>
+        <w:rPr>
+          <w:rFonts w:cstheme="minorHAnsi"/>
+          <w:lang w:val="en-US"/>
+        </w:rPr>
+        <w:t xml:space="preserve"> walls in pixel</w:t>
+      </w:r>
+      <w:r>
+        <w:rPr>
+          <w:rFonts w:cstheme="minorHAnsi"/>
+          <w:lang w:val="en-US"/>
+        </w:rPr>
+        <w:t>s,</w:t>
+      </w:r>
+      <w:r>
+        <w:rPr>
+          <w:rFonts w:cstheme="minorHAnsi"/>
+          <w:lang w:val="en-US"/>
+        </w:rPr>
+        <w:t xml:space="preserve"> calculated when the fog</w:t>
+      </w:r>
+      <w:r>
+        <w:rPr>
+          <w:rFonts w:cstheme="minorHAnsi"/>
+          <w:lang w:val="en-US"/>
+        </w:rPr>
         <w:t xml:space="preserve"> alpha layer</w:t>
       </w:r>
       <w:r>
@@ -2356,6 +2692,35 @@
         </w:rPr>
         <w:t xml:space="preserve"> is generated.</w:t>
       </w:r>
+      <w:r>
+        <w:rPr>
+          <w:rFonts w:cstheme="minorHAnsi"/>
+          <w:lang w:val="en-US"/>
+        </w:rPr>
+        <w:t xml:space="preserve"> The variable name is </w:t>
+      </w:r>
+      <w:proofErr w:type="spellStart"/>
+      <w:r>
+        <w:rPr>
+          <w:rFonts w:ascii="Consolas" w:hAnsi="Consolas" w:cs="Consolas"/>
+          <w:color w:val="008000"/>
+          <w:sz w:val="19"/>
+          <w:szCs w:val="19"/>
+          <w:lang w:val="en-US"/>
+        </w:rPr>
+        <w:t>alpha_cell_size</w:t>
+      </w:r>
+      <w:proofErr w:type="spellEnd"/>
+      <w:r>
+        <w:rPr>
+          <w:rFonts w:ascii="Consolas" w:hAnsi="Consolas" w:cs="Consolas"/>
+          <w:color w:val="008000"/>
+          <w:sz w:val="19"/>
+          <w:szCs w:val="19"/>
+          <w:lang w:val="en-US"/>
+        </w:rPr>
+        <w:t>.</w:t>
+      </w:r>
     </w:p>
     <w:p>
       <w:pPr>
@@ -2411,7 +2776,20 @@
         <w:rPr>
           <w:lang w:val="en"/>
         </w:rPr>
-        <w:t xml:space="preserve">In entity draw method check if the entity is an ally. If is </w:t>
+        <w:t>In entity draw method check if the entity is an ally.</w:t>
+      </w:r>
+    </w:p>
+    <w:p>
+      <w:pPr>
+        <w:rPr>
+          <w:lang w:val="en"/>
+        </w:rPr>
+      </w:pPr>
+      <w:r>
+        <w:rPr>
+          <w:lang w:val="en"/>
+        </w:rPr>
+        <w:t xml:space="preserve">If is </w:t>
       </w:r>
       <w:r>
         <w:rPr>
@@ -2568,6 +2946,13 @@
         </w:rPr>
         <w:t xml:space="preserve">er to collect the candidates inside the vision area. </w:t>
       </w:r>
+    </w:p>
+    <w:p>
+      <w:pPr>
+        <w:rPr>
+          <w:lang w:val="en"/>
+        </w:rPr>
+      </w:pPr>
       <w:proofErr w:type="spellStart"/>
       <w:r>
         <w:rPr>
@@ -2603,6 +2988,33 @@
           <w:lang w:val="en"/>
         </w:rPr>
       </w:pPr>
+      <w:r>
+        <w:rPr>
+          <w:lang w:val="en"/>
+        </w:rPr>
+        <w:t xml:space="preserve">Check the </w:t>
+      </w:r>
+      <w:proofErr w:type="spellStart"/>
+      <w:r>
+        <w:rPr>
+          <w:lang w:val="en"/>
+        </w:rPr>
+        <w:t>CollectCandidates</w:t>
+      </w:r>
+      <w:proofErr w:type="spellEnd"/>
+      <w:r>
+        <w:rPr>
+          <w:lang w:val="en"/>
+        </w:rPr>
+        <w:t xml:space="preserve"> method used in the TODO 4 to get a reference.</w:t>
+      </w:r>
+    </w:p>
+    <w:p>
+      <w:pPr>
+        <w:rPr>
+          <w:lang w:val="en"/>
+        </w:rPr>
+      </w:pPr>
     </w:p>
     <w:p>
       <w:pPr>
@@ -2634,6 +3046,12 @@
         </w:rPr>
         <w:t>Clear fog area when a neutral entity is detected</w:t>
       </w:r>
+      <w:r>
+        <w:rPr>
+          <w:lang w:val="en"/>
+        </w:rPr>
+        <w:t>!</w:t>
+      </w:r>
     </w:p>
     <w:p>
       <w:pPr>
@@ -2664,19 +3082,7 @@
         <w:rPr>
           <w:lang w:val="en"/>
         </w:rPr>
-        <w:t xml:space="preserve">with MID_ALPHA value </w:t>
-      </w:r>
-      <w:r>
-        <w:rPr>
-          <w:lang w:val="en"/>
-        </w:rPr>
-        <w:t>and fog layer around its render area</w:t>
-      </w:r>
-      <w:r>
-        <w:rPr>
-          <w:lang w:val="en"/>
-        </w:rPr>
-        <w:t xml:space="preserve"> with GRAY_FOG</w:t>
+        <w:t>with MID_ALPHA value</w:t>
       </w:r>
       <w:r>
         <w:rPr>
@@ -2691,6 +3097,50 @@
           <w:lang w:val="en"/>
         </w:rPr>
       </w:pPr>
+      <w:r>
+        <w:rPr>
+          <w:lang w:val="en"/>
+        </w:rPr>
+        <w:t xml:space="preserve">Then you need to clear the fog layer we created before to render all around the target render area. </w:t>
+      </w:r>
+    </w:p>
+    <w:p>
+      <w:pPr>
+        <w:rPr>
+          <w:lang w:val="en-US"/>
+        </w:rPr>
+      </w:pPr>
+      <w:r>
+        <w:rPr>
+          <w:lang w:val="en"/>
+        </w:rPr>
+        <w:t>So use</w:t>
+      </w:r>
+      <w:r>
+        <w:rPr>
+          <w:rFonts w:cstheme="minorHAnsi"/>
+          <w:lang w:val="en"/>
+        </w:rPr>
+        <w:t xml:space="preserve"> </w:t>
+      </w:r>
+      <w:proofErr w:type="spellStart"/>
+      <w:r>
+        <w:rPr>
+          <w:rFonts w:cstheme="minorHAnsi"/>
+          <w:color w:val="000000"/>
+          <w:lang w:val="en-US"/>
+        </w:rPr>
+        <w:t>ClearFogLayer</w:t>
+      </w:r>
+      <w:proofErr w:type="spellEnd"/>
+      <w:r>
+        <w:rPr>
+          <w:rFonts w:cstheme="minorHAnsi"/>
+          <w:color w:val="000000"/>
+          <w:lang w:val="en-US"/>
+        </w:rPr>
+        <w:t xml:space="preserve"> method in fog of war module to clear target render area with GRAY_FOG.</w:t>
+      </w:r>
     </w:p>
     <w:p>
       <w:pPr>
@@ -2741,6 +3191,7 @@
         <w:rPr>
           <w:lang w:val="en-US"/>
         </w:rPr>
+        <w:lastRenderedPageBreak/>
         <w:t>if( alpha</w:t>
       </w:r>
       <w:proofErr w:type="gramEnd"/>
@@ -2776,6 +3227,19 @@
           <w:lang w:val="en-US"/>
         </w:rPr>
         <w:t>Extra Work!</w:t>
+      </w:r>
+    </w:p>
+    <w:p>
+      <w:pPr>
+        <w:rPr>
+          <w:lang w:val="en-US"/>
+        </w:rPr>
+      </w:pPr>
+      <w:r>
+        <w:rPr>
+          <w:lang w:val="en-US"/>
+        </w:rPr>
+        <w:t xml:space="preserve">Now that you have a functional RTS fog of war system let’s upgrade it! </w:t>
       </w:r>
     </w:p>
     <w:p>
@@ -2789,7 +3253,41 @@
         <w:rPr>
           <w:lang w:val="en-US"/>
         </w:rPr>
-        <w:t xml:space="preserve">Now that you have a functional RTS fog of war system let’s upgrade it! Update the fog alpha layer clear method </w:t>
+        <w:t xml:space="preserve">Update the </w:t>
+      </w:r>
+      <w:proofErr w:type="spellStart"/>
+      <w:r>
+        <w:rPr>
+          <w:rFonts w:ascii="Consolas" w:hAnsi="Consolas" w:cs="Consolas"/>
+          <w:color w:val="000000"/>
+          <w:sz w:val="19"/>
+          <w:szCs w:val="19"/>
+          <w:lang w:val="en-US"/>
+        </w:rPr>
+        <w:t>ClearAlphaLayer</w:t>
+      </w:r>
+      <w:proofErr w:type="spellEnd"/>
+      <w:r>
+        <w:rPr>
+          <w:rFonts w:ascii="Consolas" w:hAnsi="Consolas" w:cs="Consolas"/>
+          <w:color w:val="000000"/>
+          <w:sz w:val="19"/>
+          <w:szCs w:val="19"/>
+          <w:lang w:val="en-US"/>
+        </w:rPr>
+        <w:t xml:space="preserve"> </w:t>
+      </w:r>
+      <w:r>
+        <w:rPr>
+          <w:lang w:val="en-US"/>
+        </w:rPr>
+        <w:t xml:space="preserve">method </w:t>
+      </w:r>
+      <w:r>
+        <w:rPr>
+          <w:lang w:val="en-US"/>
+        </w:rPr>
+        <w:t xml:space="preserve">from fog of war module </w:t>
       </w:r>
       <w:r>
         <w:rPr>

</xml_diff>